<commit_message>
all labs and docs
</commit_message>
<xml_diff>
--- a/ВидилинАлексей/labs/Lab3.2/Отчет_ЛР3.2_Видилин.docx
+++ b/ВидилинАлексей/labs/Lab3.2/Отчет_ЛР3.2_Видилин.docx
@@ -144,7 +144,7 @@
     </w:p>
     <w:p>
       <w:pPr>
-        <w:spacing w:after="0" w:line="240" w:lineRule="auto"/>
+        <w:spacing w:after="0" w:line="360" w:lineRule="exact"/>
         <w:ind w:firstLine="720"/>
         <w:jc w:val="center"/>
         <w:rPr>
@@ -153,6 +153,14 @@
           <w:szCs w:val="28"/>
         </w:rPr>
       </w:pPr>
+      <w:r>
+        <w:rPr>
+          <w:rFonts w:ascii="Times New Roman" w:hAnsi="Times New Roman" w:cs="Times New Roman"/>
+          <w:sz w:val="28"/>
+          <w:szCs w:val="28"/>
+        </w:rPr>
+        <w:t>Кафедра инженерной психологии и эргономики</w:t>
+      </w:r>
     </w:p>
     <w:p>
       <w:pPr>
@@ -169,6 +177,16 @@
     <w:p>
       <w:pPr>
         <w:spacing w:after="0" w:line="240" w:lineRule="auto"/>
+        <w:rPr>
+          <w:rFonts w:ascii="Times New Roman" w:hAnsi="Times New Roman" w:cs="Times New Roman"/>
+          <w:sz w:val="28"/>
+          <w:szCs w:val="28"/>
+        </w:rPr>
+      </w:pPr>
+    </w:p>
+    <w:p>
+      <w:pPr>
+        <w:spacing w:after="0" w:line="240" w:lineRule="auto"/>
         <w:ind w:firstLine="720"/>
         <w:jc w:val="center"/>
         <w:rPr>
@@ -177,6 +195,30 @@
           <w:szCs w:val="28"/>
         </w:rPr>
       </w:pPr>
+      <w:r>
+        <w:rPr>
+          <w:rFonts w:ascii="Times New Roman" w:hAnsi="Times New Roman" w:cs="Times New Roman"/>
+          <w:sz w:val="28"/>
+          <w:szCs w:val="28"/>
+        </w:rPr>
+        <w:t>Учебная дисциплина «</w:t>
+      </w:r>
+      <w:r>
+        <w:rPr>
+          <w:rFonts w:ascii="Times New Roman" w:hAnsi="Times New Roman" w:cs="Times New Roman"/>
+          <w:sz w:val="28"/>
+          <w:szCs w:val="28"/>
+        </w:rPr>
+        <w:t>Основы алгоритмизации и программирования</w:t>
+      </w:r>
+      <w:r>
+        <w:rPr>
+          <w:rFonts w:ascii="Times New Roman" w:hAnsi="Times New Roman" w:cs="Times New Roman"/>
+          <w:sz w:val="28"/>
+          <w:szCs w:val="28"/>
+        </w:rPr>
+        <w:t>»</w:t>
+      </w:r>
     </w:p>
     <w:p>
       <w:pPr>
@@ -189,21 +231,133 @@
           <w:szCs w:val="28"/>
         </w:rPr>
       </w:pPr>
-      <w:r>
-        <w:rPr>
-          <w:rFonts w:ascii="Times New Roman" w:hAnsi="Times New Roman" w:cs="Times New Roman"/>
-          <w:sz w:val="28"/>
-          <w:szCs w:val="28"/>
-        </w:rPr>
-        <w:t>Учебная дисциплина «</w:t>
-      </w:r>
-      <w:r>
-        <w:rPr>
-          <w:rFonts w:ascii="Times New Roman" w:hAnsi="Times New Roman" w:cs="Times New Roman"/>
-          <w:sz w:val="28"/>
-          <w:szCs w:val="28"/>
-        </w:rPr>
-        <w:t>Основы алгоритмизации и программирования</w:t>
+    </w:p>
+    <w:p>
+      <w:pPr>
+        <w:spacing w:after="0" w:line="240" w:lineRule="auto"/>
+        <w:ind w:firstLine="720"/>
+        <w:jc w:val="center"/>
+        <w:rPr>
+          <w:rFonts w:ascii="Times New Roman" w:hAnsi="Times New Roman" w:cs="Times New Roman"/>
+          <w:sz w:val="28"/>
+          <w:szCs w:val="28"/>
+        </w:rPr>
+      </w:pPr>
+    </w:p>
+    <w:p>
+      <w:pPr>
+        <w:spacing w:after="0" w:line="240" w:lineRule="auto"/>
+        <w:ind w:firstLine="720"/>
+        <w:jc w:val="center"/>
+        <w:rPr>
+          <w:rFonts w:ascii="Times New Roman" w:hAnsi="Times New Roman" w:cs="Times New Roman"/>
+          <w:sz w:val="28"/>
+          <w:szCs w:val="28"/>
+        </w:rPr>
+      </w:pPr>
+    </w:p>
+    <w:p>
+      <w:pPr>
+        <w:spacing w:after="0" w:line="240" w:lineRule="auto"/>
+        <w:ind w:firstLine="720"/>
+        <w:jc w:val="center"/>
+        <w:rPr>
+          <w:rFonts w:ascii="Times New Roman" w:hAnsi="Times New Roman" w:cs="Times New Roman"/>
+          <w:sz w:val="28"/>
+          <w:szCs w:val="28"/>
+        </w:rPr>
+      </w:pPr>
+    </w:p>
+    <w:p>
+      <w:pPr>
+        <w:spacing w:after="0" w:line="240" w:lineRule="auto"/>
+        <w:ind w:firstLine="720"/>
+        <w:jc w:val="center"/>
+        <w:rPr>
+          <w:rFonts w:ascii="Times New Roman" w:hAnsi="Times New Roman" w:cs="Times New Roman"/>
+          <w:sz w:val="28"/>
+          <w:szCs w:val="28"/>
+        </w:rPr>
+      </w:pPr>
+    </w:p>
+    <w:p>
+      <w:pPr>
+        <w:spacing w:after="0" w:line="240" w:lineRule="auto"/>
+        <w:ind w:firstLine="720"/>
+        <w:jc w:val="center"/>
+        <w:rPr>
+          <w:rFonts w:ascii="Times New Roman" w:hAnsi="Times New Roman" w:cs="Times New Roman"/>
+          <w:sz w:val="28"/>
+          <w:szCs w:val="28"/>
+        </w:rPr>
+      </w:pPr>
+      <w:r>
+        <w:rPr>
+          <w:rFonts w:ascii="Times New Roman" w:hAnsi="Times New Roman" w:cs="Times New Roman"/>
+          <w:sz w:val="28"/>
+          <w:szCs w:val="28"/>
+        </w:rPr>
+        <w:t>Отчет</w:t>
+      </w:r>
+    </w:p>
+    <w:p>
+      <w:pPr>
+        <w:spacing w:after="0" w:line="240" w:lineRule="auto"/>
+        <w:ind w:firstLine="720"/>
+        <w:jc w:val="center"/>
+        <w:rPr>
+          <w:rFonts w:ascii="Times New Roman" w:hAnsi="Times New Roman" w:cs="Times New Roman"/>
+          <w:sz w:val="28"/>
+          <w:szCs w:val="28"/>
+        </w:rPr>
+      </w:pPr>
+    </w:p>
+    <w:p>
+      <w:pPr>
+        <w:spacing w:after="0" w:line="240" w:lineRule="auto"/>
+        <w:ind w:firstLine="720"/>
+        <w:jc w:val="center"/>
+        <w:rPr>
+          <w:rFonts w:ascii="Times New Roman" w:hAnsi="Times New Roman" w:cs="Times New Roman"/>
+          <w:sz w:val="28"/>
+          <w:szCs w:val="28"/>
+        </w:rPr>
+      </w:pPr>
+      <w:r>
+        <w:rPr>
+          <w:rFonts w:ascii="Times New Roman" w:hAnsi="Times New Roman" w:cs="Times New Roman"/>
+          <w:sz w:val="28"/>
+          <w:szCs w:val="28"/>
+        </w:rPr>
+        <w:t>по лабораторной работе No3</w:t>
+      </w:r>
+    </w:p>
+    <w:p>
+      <w:pPr>
+        <w:spacing w:after="0" w:line="240" w:lineRule="auto"/>
+        <w:ind w:firstLine="720"/>
+        <w:jc w:val="center"/>
+        <w:rPr>
+          <w:rFonts w:ascii="Times New Roman" w:hAnsi="Times New Roman" w:cs="Times New Roman"/>
+          <w:sz w:val="28"/>
+          <w:szCs w:val="28"/>
+        </w:rPr>
+      </w:pPr>
+      <w:r>
+        <w:rPr>
+          <w:rFonts w:ascii="Times New Roman" w:hAnsi="Times New Roman" w:cs="Times New Roman"/>
+          <w:sz w:val="28"/>
+          <w:szCs w:val="28"/>
+        </w:rPr>
+        <w:t>«</w:t>
+      </w:r>
+      <w:r>
+        <w:rPr>
+          <w:rFonts w:ascii="Times New Roman" w:hAnsi="Times New Roman" w:cs="Times New Roman"/>
+          <w:sz w:val="28"/>
+          <w:szCs w:val="28"/>
+        </w:rPr>
+        <w:t>Циклические алгоритмы</w:t>
       </w:r>
       <w:r>
         <w:rPr>
@@ -216,7 +370,7 @@
     </w:p>
     <w:p>
       <w:pPr>
-        <w:spacing w:after="0" w:line="240" w:lineRule="auto"/>
+        <w:spacing w:after="0" w:line="360" w:lineRule="exact"/>
         <w:ind w:firstLine="720"/>
         <w:jc w:val="center"/>
         <w:rPr>
@@ -225,10 +379,287 @@
           <w:szCs w:val="28"/>
         </w:rPr>
       </w:pPr>
-    </w:p>
-    <w:p>
-      <w:pPr>
-        <w:spacing w:after="0" w:line="240" w:lineRule="auto"/>
+      <w:r>
+        <w:rPr>
+          <w:rFonts w:ascii="Times New Roman" w:hAnsi="Times New Roman" w:cs="Times New Roman"/>
+          <w:sz w:val="28"/>
+          <w:szCs w:val="28"/>
+        </w:rPr>
+        <w:t>Вариант 5</w:t>
+      </w:r>
+    </w:p>
+    <w:p>
+      <w:pPr>
+        <w:ind w:firstLine="720"/>
+        <w:jc w:val="both"/>
+        <w:rPr>
+          <w:rFonts w:ascii="Times New Roman" w:hAnsi="Times New Roman" w:cs="Times New Roman"/>
+          <w:sz w:val="28"/>
+          <w:szCs w:val="28"/>
+        </w:rPr>
+      </w:pPr>
+    </w:p>
+    <w:p>
+      <w:pPr>
+        <w:ind w:firstLine="720"/>
+        <w:jc w:val="both"/>
+        <w:rPr>
+          <w:rFonts w:ascii="Times New Roman" w:hAnsi="Times New Roman" w:cs="Times New Roman"/>
+          <w:sz w:val="28"/>
+          <w:szCs w:val="28"/>
+        </w:rPr>
+      </w:pPr>
+    </w:p>
+    <w:p>
+      <w:pPr>
+        <w:ind w:firstLine="720"/>
+        <w:jc w:val="both"/>
+        <w:rPr>
+          <w:rFonts w:ascii="Times New Roman" w:hAnsi="Times New Roman" w:cs="Times New Roman"/>
+          <w:sz w:val="28"/>
+          <w:szCs w:val="28"/>
+        </w:rPr>
+      </w:pPr>
+    </w:p>
+    <w:p>
+      <w:pPr>
+        <w:ind w:firstLine="720"/>
+        <w:jc w:val="both"/>
+        <w:rPr>
+          <w:rFonts w:ascii="Times New Roman" w:hAnsi="Times New Roman" w:cs="Times New Roman"/>
+          <w:sz w:val="28"/>
+          <w:szCs w:val="28"/>
+        </w:rPr>
+      </w:pPr>
+    </w:p>
+    <w:p>
+      <w:pPr>
+        <w:ind w:firstLine="720"/>
+        <w:jc w:val="both"/>
+        <w:rPr>
+          <w:rFonts w:ascii="Times New Roman" w:hAnsi="Times New Roman" w:cs="Times New Roman"/>
+          <w:sz w:val="28"/>
+          <w:szCs w:val="28"/>
+        </w:rPr>
+      </w:pPr>
+    </w:p>
+    <w:p>
+      <w:pPr>
+        <w:ind w:firstLine="720"/>
+        <w:jc w:val="both"/>
+        <w:rPr>
+          <w:rFonts w:ascii="Times New Roman" w:hAnsi="Times New Roman" w:cs="Times New Roman"/>
+          <w:sz w:val="28"/>
+          <w:szCs w:val="28"/>
+        </w:rPr>
+      </w:pPr>
+    </w:p>
+    <w:p>
+      <w:pPr>
+        <w:ind w:firstLine="720"/>
+        <w:jc w:val="both"/>
+        <w:rPr>
+          <w:rFonts w:ascii="Times New Roman" w:hAnsi="Times New Roman" w:cs="Times New Roman"/>
+          <w:sz w:val="28"/>
+          <w:szCs w:val="28"/>
+        </w:rPr>
+      </w:pPr>
+      <w:proofErr w:type="gramStart"/>
+      <w:r>
+        <w:rPr>
+          <w:rFonts w:ascii="Times New Roman" w:hAnsi="Times New Roman" w:cs="Times New Roman"/>
+          <w:sz w:val="28"/>
+          <w:szCs w:val="28"/>
+        </w:rPr>
+        <w:t>Подготовил</w:t>
+      </w:r>
+      <w:r>
+        <w:rPr>
+          <w:rFonts w:ascii="Times New Roman" w:hAnsi="Times New Roman" w:cs="Times New Roman"/>
+          <w:sz w:val="28"/>
+          <w:szCs w:val="28"/>
+        </w:rPr>
+        <w:t>:</w:t>
+      </w:r>
+      <w:r>
+        <w:rPr>
+          <w:rFonts w:ascii="Times New Roman" w:hAnsi="Times New Roman" w:cs="Times New Roman"/>
+          <w:sz w:val="28"/>
+          <w:szCs w:val="28"/>
+        </w:rPr>
+        <w:t xml:space="preserve">   </w:t>
+      </w:r>
+      <w:proofErr w:type="gramEnd"/>
+      <w:r>
+        <w:rPr>
+          <w:rFonts w:ascii="Times New Roman" w:hAnsi="Times New Roman" w:cs="Times New Roman"/>
+          <w:sz w:val="28"/>
+          <w:szCs w:val="28"/>
+        </w:rPr>
+        <w:t xml:space="preserve">                              </w:t>
+      </w:r>
+      <w:r>
+        <w:rPr>
+          <w:rFonts w:ascii="Times New Roman" w:hAnsi="Times New Roman" w:cs="Times New Roman"/>
+          <w:sz w:val="28"/>
+          <w:szCs w:val="28"/>
+        </w:rPr>
+        <w:t xml:space="preserve">                        </w:t>
+      </w:r>
+      <w:proofErr w:type="spellStart"/>
+      <w:r>
+        <w:rPr>
+          <w:rFonts w:ascii="Times New Roman" w:hAnsi="Times New Roman" w:cs="Times New Roman"/>
+          <w:sz w:val="28"/>
+          <w:szCs w:val="28"/>
+        </w:rPr>
+        <w:t>Видилин</w:t>
+      </w:r>
+      <w:proofErr w:type="spellEnd"/>
+      <w:r>
+        <w:rPr>
+          <w:rFonts w:ascii="Times New Roman" w:hAnsi="Times New Roman" w:cs="Times New Roman"/>
+          <w:sz w:val="28"/>
+          <w:szCs w:val="28"/>
+        </w:rPr>
+        <w:t xml:space="preserve"> А. В.</w:t>
+      </w:r>
+    </w:p>
+    <w:p>
+      <w:pPr>
+        <w:ind w:firstLine="720"/>
+        <w:jc w:val="both"/>
+        <w:rPr>
+          <w:rFonts w:ascii="Times New Roman" w:hAnsi="Times New Roman" w:cs="Times New Roman"/>
+          <w:sz w:val="28"/>
+          <w:szCs w:val="28"/>
+        </w:rPr>
+      </w:pPr>
+      <w:r>
+        <w:rPr>
+          <w:rFonts w:ascii="Times New Roman" w:hAnsi="Times New Roman" w:cs="Times New Roman"/>
+          <w:sz w:val="28"/>
+          <w:szCs w:val="28"/>
+        </w:rPr>
+        <w:t>Проверил:</w:t>
+      </w:r>
+      <w:r>
+        <w:rPr>
+          <w:rFonts w:ascii="Times New Roman" w:hAnsi="Times New Roman" w:cs="Times New Roman"/>
+          <w:sz w:val="28"/>
+          <w:szCs w:val="28"/>
+        </w:rPr>
+        <w:tab/>
+      </w:r>
+      <w:r>
+        <w:rPr>
+          <w:rFonts w:ascii="Times New Roman" w:hAnsi="Times New Roman" w:cs="Times New Roman"/>
+          <w:sz w:val="28"/>
+          <w:szCs w:val="28"/>
+        </w:rPr>
+        <w:tab/>
+      </w:r>
+      <w:r>
+        <w:rPr>
+          <w:rFonts w:ascii="Times New Roman" w:hAnsi="Times New Roman" w:cs="Times New Roman"/>
+          <w:sz w:val="28"/>
+          <w:szCs w:val="28"/>
+        </w:rPr>
+        <w:tab/>
+      </w:r>
+      <w:r>
+        <w:rPr>
+          <w:rFonts w:ascii="Times New Roman" w:hAnsi="Times New Roman" w:cs="Times New Roman"/>
+          <w:sz w:val="28"/>
+          <w:szCs w:val="28"/>
+        </w:rPr>
+        <w:tab/>
+      </w:r>
+      <w:r>
+        <w:rPr>
+          <w:rFonts w:ascii="Times New Roman" w:hAnsi="Times New Roman" w:cs="Times New Roman"/>
+          <w:sz w:val="28"/>
+          <w:szCs w:val="28"/>
+        </w:rPr>
+        <w:tab/>
+      </w:r>
+      <w:r>
+        <w:rPr>
+          <w:rFonts w:ascii="Times New Roman" w:hAnsi="Times New Roman" w:cs="Times New Roman"/>
+          <w:sz w:val="28"/>
+          <w:szCs w:val="28"/>
+        </w:rPr>
+        <w:tab/>
+        <w:t xml:space="preserve">      Усенко Ф. В.</w:t>
+      </w:r>
+    </w:p>
+    <w:p>
+      <w:pPr>
+        <w:jc w:val="both"/>
+        <w:rPr>
+          <w:rFonts w:ascii="Times New Roman" w:hAnsi="Times New Roman" w:cs="Times New Roman"/>
+          <w:sz w:val="28"/>
+          <w:szCs w:val="28"/>
+        </w:rPr>
+      </w:pPr>
+    </w:p>
+    <w:p>
+      <w:pPr>
+        <w:ind w:firstLine="720"/>
+        <w:jc w:val="both"/>
+        <w:rPr>
+          <w:rFonts w:ascii="Times New Roman" w:hAnsi="Times New Roman" w:cs="Times New Roman"/>
+          <w:sz w:val="28"/>
+          <w:szCs w:val="28"/>
+        </w:rPr>
+      </w:pPr>
+    </w:p>
+    <w:p>
+      <w:pPr>
+        <w:ind w:firstLine="720"/>
+        <w:jc w:val="both"/>
+        <w:rPr>
+          <w:rFonts w:ascii="Times New Roman" w:hAnsi="Times New Roman" w:cs="Times New Roman"/>
+          <w:sz w:val="28"/>
+          <w:szCs w:val="28"/>
+        </w:rPr>
+      </w:pPr>
+    </w:p>
+    <w:p>
+      <w:pPr>
+        <w:ind w:firstLine="720"/>
+        <w:jc w:val="both"/>
+        <w:rPr>
+          <w:rFonts w:ascii="Times New Roman" w:hAnsi="Times New Roman" w:cs="Times New Roman"/>
+          <w:sz w:val="28"/>
+          <w:szCs w:val="28"/>
+        </w:rPr>
+      </w:pPr>
+    </w:p>
+    <w:p>
+      <w:pPr>
+        <w:ind w:firstLine="720"/>
+        <w:jc w:val="both"/>
+        <w:rPr>
+          <w:rFonts w:ascii="Times New Roman" w:hAnsi="Times New Roman" w:cs="Times New Roman"/>
+          <w:sz w:val="28"/>
+          <w:szCs w:val="28"/>
+        </w:rPr>
+      </w:pPr>
+    </w:p>
+    <w:p>
+      <w:pPr>
+        <w:ind w:firstLine="720"/>
+        <w:jc w:val="both"/>
+        <w:rPr>
+          <w:rFonts w:ascii="Times New Roman" w:hAnsi="Times New Roman" w:cs="Times New Roman"/>
+          <w:sz w:val="28"/>
+          <w:szCs w:val="28"/>
+        </w:rPr>
+      </w:pPr>
+    </w:p>
+    <w:p>
+      <w:pPr>
         <w:ind w:firstLine="720"/>
         <w:jc w:val="center"/>
         <w:rPr>
@@ -237,351 +668,6 @@
           <w:szCs w:val="28"/>
         </w:rPr>
       </w:pPr>
-    </w:p>
-    <w:p>
-      <w:pPr>
-        <w:spacing w:after="0" w:line="240" w:lineRule="auto"/>
-        <w:ind w:firstLine="720"/>
-        <w:jc w:val="center"/>
-        <w:rPr>
-          <w:rFonts w:ascii="Times New Roman" w:hAnsi="Times New Roman" w:cs="Times New Roman"/>
-          <w:sz w:val="28"/>
-          <w:szCs w:val="28"/>
-        </w:rPr>
-      </w:pPr>
-    </w:p>
-    <w:p>
-      <w:pPr>
-        <w:spacing w:after="0" w:line="240" w:lineRule="auto"/>
-        <w:ind w:firstLine="720"/>
-        <w:jc w:val="center"/>
-        <w:rPr>
-          <w:rFonts w:ascii="Times New Roman" w:hAnsi="Times New Roman" w:cs="Times New Roman"/>
-          <w:sz w:val="28"/>
-          <w:szCs w:val="28"/>
-        </w:rPr>
-      </w:pPr>
-    </w:p>
-    <w:p>
-      <w:pPr>
-        <w:spacing w:after="0" w:line="240" w:lineRule="auto"/>
-        <w:ind w:firstLine="720"/>
-        <w:jc w:val="center"/>
-        <w:rPr>
-          <w:rFonts w:ascii="Times New Roman" w:hAnsi="Times New Roman" w:cs="Times New Roman"/>
-          <w:sz w:val="28"/>
-          <w:szCs w:val="28"/>
-        </w:rPr>
-      </w:pPr>
-    </w:p>
-    <w:p>
-      <w:pPr>
-        <w:spacing w:after="0" w:line="240" w:lineRule="auto"/>
-        <w:ind w:firstLine="720"/>
-        <w:jc w:val="center"/>
-        <w:rPr>
-          <w:rFonts w:ascii="Times New Roman" w:hAnsi="Times New Roman" w:cs="Times New Roman"/>
-          <w:sz w:val="28"/>
-          <w:szCs w:val="28"/>
-        </w:rPr>
-      </w:pPr>
-      <w:r>
-        <w:rPr>
-          <w:rFonts w:ascii="Times New Roman" w:hAnsi="Times New Roman" w:cs="Times New Roman"/>
-          <w:sz w:val="28"/>
-          <w:szCs w:val="28"/>
-        </w:rPr>
-        <w:t>Отчет</w:t>
-      </w:r>
-    </w:p>
-    <w:p>
-      <w:pPr>
-        <w:spacing w:after="0" w:line="240" w:lineRule="auto"/>
-        <w:ind w:firstLine="720"/>
-        <w:jc w:val="center"/>
-        <w:rPr>
-          <w:rFonts w:ascii="Times New Roman" w:hAnsi="Times New Roman" w:cs="Times New Roman"/>
-          <w:sz w:val="28"/>
-          <w:szCs w:val="28"/>
-        </w:rPr>
-      </w:pPr>
-    </w:p>
-    <w:p>
-      <w:pPr>
-        <w:spacing w:after="0" w:line="240" w:lineRule="auto"/>
-        <w:ind w:firstLine="720"/>
-        <w:jc w:val="center"/>
-        <w:rPr>
-          <w:rFonts w:ascii="Times New Roman" w:hAnsi="Times New Roman" w:cs="Times New Roman"/>
-          <w:sz w:val="28"/>
-          <w:szCs w:val="28"/>
-        </w:rPr>
-      </w:pPr>
-      <w:r>
-        <w:rPr>
-          <w:rFonts w:ascii="Times New Roman" w:hAnsi="Times New Roman" w:cs="Times New Roman"/>
-          <w:sz w:val="28"/>
-          <w:szCs w:val="28"/>
-        </w:rPr>
-        <w:t>по лабораторной работе No</w:t>
-      </w:r>
-      <w:r>
-        <w:rPr>
-          <w:rFonts w:ascii="Times New Roman" w:hAnsi="Times New Roman" w:cs="Times New Roman"/>
-          <w:sz w:val="28"/>
-          <w:szCs w:val="28"/>
-        </w:rPr>
-        <w:t>3</w:t>
-      </w:r>
-    </w:p>
-    <w:p>
-      <w:pPr>
-        <w:spacing w:after="0" w:line="240" w:lineRule="auto"/>
-        <w:ind w:firstLine="720"/>
-        <w:jc w:val="center"/>
-        <w:rPr>
-          <w:rFonts w:ascii="Times New Roman" w:hAnsi="Times New Roman" w:cs="Times New Roman"/>
-          <w:sz w:val="28"/>
-          <w:szCs w:val="28"/>
-        </w:rPr>
-      </w:pPr>
-      <w:r>
-        <w:rPr>
-          <w:rFonts w:ascii="Times New Roman" w:hAnsi="Times New Roman" w:cs="Times New Roman"/>
-          <w:sz w:val="28"/>
-          <w:szCs w:val="28"/>
-        </w:rPr>
-        <w:t>«</w:t>
-      </w:r>
-      <w:r>
-        <w:rPr>
-          <w:rFonts w:ascii="Times New Roman" w:hAnsi="Times New Roman" w:cs="Times New Roman"/>
-          <w:sz w:val="28"/>
-          <w:szCs w:val="28"/>
-        </w:rPr>
-        <w:t>Циклические алгоритмы</w:t>
-      </w:r>
-      <w:r>
-        <w:rPr>
-          <w:rFonts w:ascii="Times New Roman" w:hAnsi="Times New Roman" w:cs="Times New Roman"/>
-          <w:sz w:val="28"/>
-          <w:szCs w:val="28"/>
-        </w:rPr>
-        <w:t>»</w:t>
-      </w:r>
-    </w:p>
-    <w:p>
-      <w:pPr>
-        <w:ind w:firstLine="720"/>
-        <w:jc w:val="both"/>
-        <w:rPr>
-          <w:rFonts w:ascii="Times New Roman" w:hAnsi="Times New Roman" w:cs="Times New Roman"/>
-          <w:sz w:val="28"/>
-          <w:szCs w:val="28"/>
-        </w:rPr>
-      </w:pPr>
-    </w:p>
-    <w:p>
-      <w:pPr>
-        <w:ind w:firstLine="720"/>
-        <w:jc w:val="both"/>
-        <w:rPr>
-          <w:rFonts w:ascii="Times New Roman" w:hAnsi="Times New Roman" w:cs="Times New Roman"/>
-          <w:sz w:val="28"/>
-          <w:szCs w:val="28"/>
-        </w:rPr>
-      </w:pPr>
-      <w:r>
-        <w:rPr>
-          <w:rFonts w:ascii="Times New Roman" w:hAnsi="Times New Roman" w:cs="Times New Roman"/>
-          <w:sz w:val="28"/>
-          <w:szCs w:val="28"/>
-        </w:rPr>
-        <w:t>Подготовил</w:t>
-      </w:r>
-      <w:r>
-        <w:rPr>
-          <w:rFonts w:ascii="Times New Roman" w:hAnsi="Times New Roman" w:cs="Times New Roman"/>
-          <w:sz w:val="28"/>
-          <w:szCs w:val="28"/>
-        </w:rPr>
-        <w:t>:</w:t>
-      </w:r>
-    </w:p>
-    <w:p>
-      <w:pPr>
-        <w:ind w:firstLine="720"/>
-        <w:jc w:val="right"/>
-        <w:rPr>
-          <w:rFonts w:ascii="Times New Roman" w:hAnsi="Times New Roman" w:cs="Times New Roman"/>
-          <w:sz w:val="28"/>
-          <w:szCs w:val="28"/>
-        </w:rPr>
-      </w:pPr>
-      <w:proofErr w:type="spellStart"/>
-      <w:r>
-        <w:rPr>
-          <w:rFonts w:ascii="Times New Roman" w:hAnsi="Times New Roman" w:cs="Times New Roman"/>
-          <w:sz w:val="28"/>
-          <w:szCs w:val="28"/>
-        </w:rPr>
-        <w:t>Видилин</w:t>
-      </w:r>
-      <w:proofErr w:type="spellEnd"/>
-      <w:r>
-        <w:rPr>
-          <w:rFonts w:ascii="Times New Roman" w:hAnsi="Times New Roman" w:cs="Times New Roman"/>
-          <w:sz w:val="28"/>
-          <w:szCs w:val="28"/>
-        </w:rPr>
-        <w:t xml:space="preserve"> А. В.</w:t>
-      </w:r>
-    </w:p>
-    <w:p>
-      <w:pPr>
-        <w:ind w:firstLine="720"/>
-        <w:jc w:val="right"/>
-        <w:rPr>
-          <w:rFonts w:ascii="Times New Roman" w:hAnsi="Times New Roman" w:cs="Times New Roman"/>
-          <w:sz w:val="28"/>
-          <w:szCs w:val="28"/>
-        </w:rPr>
-      </w:pPr>
-      <w:r>
-        <w:rPr>
-          <w:rFonts w:ascii="Times New Roman" w:hAnsi="Times New Roman" w:cs="Times New Roman"/>
-          <w:sz w:val="28"/>
-          <w:szCs w:val="28"/>
-        </w:rPr>
-        <w:t>Группа 410902</w:t>
-      </w:r>
-    </w:p>
-    <w:p>
-      <w:pPr>
-        <w:ind w:firstLine="720"/>
-        <w:jc w:val="both"/>
-        <w:rPr>
-          <w:rFonts w:ascii="Times New Roman" w:hAnsi="Times New Roman" w:cs="Times New Roman"/>
-          <w:sz w:val="28"/>
-          <w:szCs w:val="28"/>
-        </w:rPr>
-      </w:pPr>
-    </w:p>
-    <w:p>
-      <w:pPr>
-        <w:ind w:firstLine="720"/>
-        <w:jc w:val="both"/>
-        <w:rPr>
-          <w:rFonts w:ascii="Times New Roman" w:hAnsi="Times New Roman" w:cs="Times New Roman"/>
-          <w:sz w:val="28"/>
-          <w:szCs w:val="28"/>
-        </w:rPr>
-      </w:pPr>
-      <w:r>
-        <w:rPr>
-          <w:rFonts w:ascii="Times New Roman" w:hAnsi="Times New Roman" w:cs="Times New Roman"/>
-          <w:sz w:val="28"/>
-          <w:szCs w:val="28"/>
-        </w:rPr>
-        <w:t>Проверил:</w:t>
-      </w:r>
-      <w:r>
-        <w:rPr>
-          <w:rFonts w:ascii="Times New Roman" w:hAnsi="Times New Roman" w:cs="Times New Roman"/>
-          <w:sz w:val="28"/>
-          <w:szCs w:val="28"/>
-        </w:rPr>
-        <w:tab/>
-      </w:r>
-      <w:r>
-        <w:rPr>
-          <w:rFonts w:ascii="Times New Roman" w:hAnsi="Times New Roman" w:cs="Times New Roman"/>
-          <w:sz w:val="28"/>
-          <w:szCs w:val="28"/>
-        </w:rPr>
-        <w:tab/>
-      </w:r>
-      <w:r>
-        <w:rPr>
-          <w:rFonts w:ascii="Times New Roman" w:hAnsi="Times New Roman" w:cs="Times New Roman"/>
-          <w:sz w:val="28"/>
-          <w:szCs w:val="28"/>
-        </w:rPr>
-        <w:tab/>
-      </w:r>
-      <w:r>
-        <w:rPr>
-          <w:rFonts w:ascii="Times New Roman" w:hAnsi="Times New Roman" w:cs="Times New Roman"/>
-          <w:sz w:val="28"/>
-          <w:szCs w:val="28"/>
-        </w:rPr>
-        <w:tab/>
-      </w:r>
-      <w:r>
-        <w:rPr>
-          <w:rFonts w:ascii="Times New Roman" w:hAnsi="Times New Roman" w:cs="Times New Roman"/>
-          <w:sz w:val="28"/>
-          <w:szCs w:val="28"/>
-        </w:rPr>
-        <w:tab/>
-      </w:r>
-      <w:r>
-        <w:rPr>
-          <w:rFonts w:ascii="Times New Roman" w:hAnsi="Times New Roman" w:cs="Times New Roman"/>
-          <w:sz w:val="28"/>
-          <w:szCs w:val="28"/>
-        </w:rPr>
-        <w:tab/>
-      </w:r>
-      <w:r>
-        <w:rPr>
-          <w:rFonts w:ascii="Times New Roman" w:hAnsi="Times New Roman" w:cs="Times New Roman"/>
-          <w:sz w:val="28"/>
-          <w:szCs w:val="28"/>
-        </w:rPr>
-        <w:tab/>
-      </w:r>
-      <w:r>
-        <w:rPr>
-          <w:rFonts w:ascii="Times New Roman" w:hAnsi="Times New Roman" w:cs="Times New Roman"/>
-          <w:sz w:val="28"/>
-          <w:szCs w:val="28"/>
-        </w:rPr>
-        <w:tab/>
-        <w:t>Усенко Ф. В.</w:t>
-      </w:r>
-    </w:p>
-    <w:p>
-      <w:pPr>
-        <w:jc w:val="both"/>
-        <w:rPr>
-          <w:rFonts w:ascii="Times New Roman" w:hAnsi="Times New Roman" w:cs="Times New Roman"/>
-          <w:sz w:val="28"/>
-          <w:szCs w:val="28"/>
-        </w:rPr>
-      </w:pPr>
-    </w:p>
-    <w:p>
-      <w:pPr>
-        <w:ind w:firstLine="720"/>
-        <w:jc w:val="both"/>
-        <w:rPr>
-          <w:rFonts w:ascii="Times New Roman" w:hAnsi="Times New Roman" w:cs="Times New Roman"/>
-          <w:sz w:val="28"/>
-          <w:szCs w:val="28"/>
-        </w:rPr>
-      </w:pPr>
-    </w:p>
-    <w:p>
-      <w:pPr>
-        <w:ind w:firstLine="720"/>
-        <w:jc w:val="center"/>
-        <w:rPr>
-          <w:rFonts w:ascii="Times New Roman" w:hAnsi="Times New Roman" w:cs="Times New Roman"/>
-          <w:sz w:val="28"/>
-          <w:szCs w:val="28"/>
-        </w:rPr>
-      </w:pPr>
       <w:r>
         <w:rPr>
           <w:rFonts w:ascii="Times New Roman" w:hAnsi="Times New Roman" w:cs="Times New Roman"/>
@@ -590,16 +676,6 @@
         </w:rPr>
         <w:t>Минск 2024</w:t>
       </w:r>
-    </w:p>
-    <w:p>
-      <w:pPr>
-        <w:jc w:val="both"/>
-        <w:rPr>
-          <w:rFonts w:ascii="Times New Roman" w:hAnsi="Times New Roman" w:cs="Times New Roman"/>
-          <w:sz w:val="28"/>
-          <w:szCs w:val="28"/>
-        </w:rPr>
-      </w:pPr>
     </w:p>
     <w:p>
       <w:pPr>
@@ -616,10 +692,38 @@
       </w:pPr>
       <w:r>
         <w:rPr>
-          <w:sz w:val="28"/>
-          <w:szCs w:val="28"/>
-        </w:rPr>
-        <w:t xml:space="preserve">Цель: </w:t>
+          <w:rFonts w:ascii="Times New Roman" w:hAnsi="Times New Roman" w:cs="Times New Roman"/>
+          <w:b/>
+          <w:sz w:val="28"/>
+          <w:szCs w:val="28"/>
+        </w:rPr>
+        <w:lastRenderedPageBreak/>
+        <w:t>Цель</w:t>
+      </w:r>
+      <w:r>
+        <w:rPr>
+          <w:rFonts w:ascii="Times New Roman" w:hAnsi="Times New Roman" w:cs="Times New Roman"/>
+          <w:b/>
+          <w:sz w:val="28"/>
+          <w:szCs w:val="28"/>
+        </w:rPr>
+        <w:t xml:space="preserve"> работы</w:t>
+      </w:r>
+      <w:r>
+        <w:rPr>
+          <w:rFonts w:ascii="Times New Roman" w:hAnsi="Times New Roman" w:cs="Times New Roman"/>
+          <w:b/>
+          <w:sz w:val="28"/>
+          <w:szCs w:val="28"/>
+        </w:rPr>
+        <w:t>:</w:t>
+      </w:r>
+      <w:r>
+        <w:rPr>
+          <w:sz w:val="28"/>
+          <w:szCs w:val="28"/>
+        </w:rPr>
+        <w:t xml:space="preserve"> </w:t>
       </w:r>
       <w:r>
         <w:rPr>
@@ -692,15 +796,7 @@
           <w:sz w:val="28"/>
           <w:szCs w:val="28"/>
         </w:rPr>
-        <w:t xml:space="preserve"> (вариант </w:t>
-      </w:r>
-      <w:r>
-        <w:rPr>
-          <w:rFonts w:ascii="Times New Roman" w:hAnsi="Times New Roman" w:cs="Times New Roman"/>
-          <w:sz w:val="28"/>
-          <w:szCs w:val="28"/>
-        </w:rPr>
-        <w:t>5):</w:t>
+        <w:t>:</w:t>
       </w:r>
       <w:r>
         <w:rPr>
@@ -772,72 +868,912 @@
           <v:shape id="_x0000_i1025" type="#_x0000_t75" style="width:166.4pt;height:34.65pt" o:ole="">
             <v:imagedata r:id="rId5" o:title=""/>
           </v:shape>
-          <o:OLEObject Type="Embed" ProgID="Equation.3" ShapeID="_x0000_i1025" DrawAspect="Content" ObjectID="_1794394428" r:id="rId6"/>
+          <o:OLEObject Type="Embed" ProgID="Equation.3" ShapeID="_x0000_i1025" DrawAspect="Content" ObjectID="_1795642324" r:id="rId6"/>
         </w:object>
       </w:r>
     </w:p>
     <w:p>
       <w:pPr>
-        <w:spacing w:after="0" w:line="276" w:lineRule="auto"/>
-        <w:ind w:firstLine="709"/>
+        <w:spacing w:after="0" w:line="240" w:lineRule="auto"/>
+        <w:ind w:left="709" w:right="-143"/>
+        <w:rPr>
+          <w:rFonts w:ascii="Times New Roman" w:hAnsi="Times New Roman" w:cs="Times New Roman"/>
+          <w:sz w:val="28"/>
+          <w:szCs w:val="28"/>
+        </w:rPr>
+      </w:pPr>
+    </w:p>
+    <w:p>
+      <w:pPr>
+        <w:spacing w:after="0" w:line="240" w:lineRule="auto"/>
+        <w:ind w:left="709" w:right="-143"/>
+        <w:rPr>
+          <w:rFonts w:ascii="Times New Roman" w:hAnsi="Times New Roman" w:cs="Times New Roman"/>
+          <w:sz w:val="28"/>
+          <w:szCs w:val="28"/>
+        </w:rPr>
+      </w:pPr>
+    </w:p>
+    <w:p>
+      <w:pPr>
+        <w:autoSpaceDE w:val="0"/>
+        <w:autoSpaceDN w:val="0"/>
+        <w:adjustRightInd w:val="0"/>
+        <w:spacing w:after="0" w:line="240" w:lineRule="auto"/>
+        <w:rPr>
+          <w:rFonts w:ascii="Times New Roman" w:hAnsi="Times New Roman" w:cs="Times New Roman"/>
+          <w:color w:val="000000" w:themeColor="text1"/>
+          <w:sz w:val="28"/>
+          <w:szCs w:val="28"/>
+          <w:highlight w:val="white"/>
+          <w:lang w:val="en-US"/>
+        </w:rPr>
+      </w:pPr>
+      <w:r>
+        <w:rPr>
+          <w:rFonts w:ascii="Times New Roman" w:hAnsi="Times New Roman" w:cs="Times New Roman"/>
+          <w:color w:val="000000" w:themeColor="text1"/>
+          <w:sz w:val="28"/>
+          <w:szCs w:val="28"/>
+          <w:highlight w:val="white"/>
+          <w:lang w:val="en-US"/>
+        </w:rPr>
+        <w:t>#include &lt;</w:t>
+      </w:r>
+      <w:proofErr w:type="spellStart"/>
+      <w:r>
+        <w:rPr>
+          <w:rFonts w:ascii="Times New Roman" w:hAnsi="Times New Roman" w:cs="Times New Roman"/>
+          <w:color w:val="000000" w:themeColor="text1"/>
+          <w:sz w:val="28"/>
+          <w:szCs w:val="28"/>
+          <w:highlight w:val="white"/>
+          <w:lang w:val="en-US"/>
+        </w:rPr>
+        <w:t>iostream</w:t>
+      </w:r>
+      <w:proofErr w:type="spellEnd"/>
+      <w:r>
+        <w:rPr>
+          <w:rFonts w:ascii="Times New Roman" w:hAnsi="Times New Roman" w:cs="Times New Roman"/>
+          <w:color w:val="000000" w:themeColor="text1"/>
+          <w:sz w:val="28"/>
+          <w:szCs w:val="28"/>
+          <w:highlight w:val="white"/>
+          <w:lang w:val="en-US"/>
+        </w:rPr>
+        <w:t>&gt;</w:t>
+      </w:r>
+    </w:p>
+    <w:p>
+      <w:pPr>
+        <w:autoSpaceDE w:val="0"/>
+        <w:autoSpaceDN w:val="0"/>
+        <w:adjustRightInd w:val="0"/>
+        <w:spacing w:after="0" w:line="240" w:lineRule="auto"/>
+        <w:rPr>
+          <w:rFonts w:ascii="Times New Roman" w:hAnsi="Times New Roman" w:cs="Times New Roman"/>
+          <w:color w:val="000000" w:themeColor="text1"/>
+          <w:sz w:val="28"/>
+          <w:szCs w:val="28"/>
+          <w:highlight w:val="white"/>
+          <w:lang w:val="en-US"/>
+        </w:rPr>
+      </w:pPr>
+      <w:r>
+        <w:rPr>
+          <w:rFonts w:ascii="Times New Roman" w:hAnsi="Times New Roman" w:cs="Times New Roman"/>
+          <w:color w:val="000000" w:themeColor="text1"/>
+          <w:sz w:val="28"/>
+          <w:szCs w:val="28"/>
+          <w:highlight w:val="white"/>
+          <w:lang w:val="en-US"/>
+        </w:rPr>
+        <w:t>#include &lt;</w:t>
+      </w:r>
+      <w:proofErr w:type="spellStart"/>
+      <w:r>
+        <w:rPr>
+          <w:rFonts w:ascii="Times New Roman" w:hAnsi="Times New Roman" w:cs="Times New Roman"/>
+          <w:color w:val="000000" w:themeColor="text1"/>
+          <w:sz w:val="28"/>
+          <w:szCs w:val="28"/>
+          <w:highlight w:val="white"/>
+          <w:lang w:val="en-US"/>
+        </w:rPr>
+        <w:t>cmath</w:t>
+      </w:r>
+      <w:proofErr w:type="spellEnd"/>
+      <w:r>
+        <w:rPr>
+          <w:rFonts w:ascii="Times New Roman" w:hAnsi="Times New Roman" w:cs="Times New Roman"/>
+          <w:color w:val="000000" w:themeColor="text1"/>
+          <w:sz w:val="28"/>
+          <w:szCs w:val="28"/>
+          <w:highlight w:val="white"/>
+          <w:lang w:val="en-US"/>
+        </w:rPr>
+        <w:t>&gt;</w:t>
+      </w:r>
+    </w:p>
+    <w:p>
+      <w:pPr>
+        <w:autoSpaceDE w:val="0"/>
+        <w:autoSpaceDN w:val="0"/>
+        <w:adjustRightInd w:val="0"/>
+        <w:spacing w:after="0" w:line="240" w:lineRule="auto"/>
+        <w:rPr>
+          <w:rFonts w:ascii="Times New Roman" w:hAnsi="Times New Roman" w:cs="Times New Roman"/>
+          <w:color w:val="000000" w:themeColor="text1"/>
+          <w:sz w:val="28"/>
+          <w:szCs w:val="28"/>
+          <w:highlight w:val="white"/>
+          <w:lang w:val="en-US"/>
+        </w:rPr>
+      </w:pPr>
+    </w:p>
+    <w:p>
+      <w:pPr>
+        <w:autoSpaceDE w:val="0"/>
+        <w:autoSpaceDN w:val="0"/>
+        <w:adjustRightInd w:val="0"/>
+        <w:spacing w:after="0" w:line="240" w:lineRule="auto"/>
+        <w:rPr>
+          <w:rFonts w:ascii="Times New Roman" w:hAnsi="Times New Roman" w:cs="Times New Roman"/>
+          <w:color w:val="000000" w:themeColor="text1"/>
+          <w:sz w:val="28"/>
+          <w:szCs w:val="28"/>
+          <w:highlight w:val="white"/>
+          <w:lang w:val="en-US"/>
+        </w:rPr>
+      </w:pPr>
+      <w:proofErr w:type="gramStart"/>
+      <w:r>
+        <w:rPr>
+          <w:rFonts w:ascii="Times New Roman" w:hAnsi="Times New Roman" w:cs="Times New Roman"/>
+          <w:color w:val="000000" w:themeColor="text1"/>
+          <w:sz w:val="28"/>
+          <w:szCs w:val="28"/>
+          <w:highlight w:val="white"/>
+          <w:lang w:val="en-US"/>
+        </w:rPr>
+        <w:t>using</w:t>
+      </w:r>
+      <w:proofErr w:type="gramEnd"/>
+      <w:r>
+        <w:rPr>
+          <w:rFonts w:ascii="Times New Roman" w:hAnsi="Times New Roman" w:cs="Times New Roman"/>
+          <w:color w:val="000000" w:themeColor="text1"/>
+          <w:sz w:val="28"/>
+          <w:szCs w:val="28"/>
+          <w:highlight w:val="white"/>
+          <w:lang w:val="en-US"/>
+        </w:rPr>
+        <w:t xml:space="preserve"> namespace </w:t>
+      </w:r>
+      <w:proofErr w:type="spellStart"/>
+      <w:r>
+        <w:rPr>
+          <w:rFonts w:ascii="Times New Roman" w:hAnsi="Times New Roman" w:cs="Times New Roman"/>
+          <w:color w:val="000000" w:themeColor="text1"/>
+          <w:sz w:val="28"/>
+          <w:szCs w:val="28"/>
+          <w:highlight w:val="white"/>
+          <w:lang w:val="en-US"/>
+        </w:rPr>
+        <w:t>std</w:t>
+      </w:r>
+      <w:proofErr w:type="spellEnd"/>
+      <w:r>
+        <w:rPr>
+          <w:rFonts w:ascii="Times New Roman" w:hAnsi="Times New Roman" w:cs="Times New Roman"/>
+          <w:color w:val="000000" w:themeColor="text1"/>
+          <w:sz w:val="28"/>
+          <w:szCs w:val="28"/>
+          <w:highlight w:val="white"/>
+          <w:lang w:val="en-US"/>
+        </w:rPr>
+        <w:t>;</w:t>
+      </w:r>
+    </w:p>
+    <w:p>
+      <w:pPr>
+        <w:autoSpaceDE w:val="0"/>
+        <w:autoSpaceDN w:val="0"/>
+        <w:adjustRightInd w:val="0"/>
+        <w:spacing w:after="0" w:line="240" w:lineRule="auto"/>
+        <w:rPr>
+          <w:rFonts w:ascii="Times New Roman" w:hAnsi="Times New Roman" w:cs="Times New Roman"/>
+          <w:color w:val="000000" w:themeColor="text1"/>
+          <w:sz w:val="28"/>
+          <w:szCs w:val="28"/>
+          <w:highlight w:val="white"/>
+          <w:lang w:val="en-US"/>
+        </w:rPr>
+      </w:pPr>
+    </w:p>
+    <w:p>
+      <w:pPr>
+        <w:autoSpaceDE w:val="0"/>
+        <w:autoSpaceDN w:val="0"/>
+        <w:adjustRightInd w:val="0"/>
+        <w:spacing w:after="0" w:line="240" w:lineRule="auto"/>
+        <w:rPr>
+          <w:rFonts w:ascii="Times New Roman" w:hAnsi="Times New Roman" w:cs="Times New Roman"/>
+          <w:color w:val="000000" w:themeColor="text1"/>
+          <w:sz w:val="28"/>
+          <w:szCs w:val="28"/>
+          <w:highlight w:val="white"/>
+          <w:lang w:val="en-US"/>
+        </w:rPr>
+      </w:pPr>
+      <w:proofErr w:type="spellStart"/>
+      <w:proofErr w:type="gramStart"/>
+      <w:r>
+        <w:rPr>
+          <w:rFonts w:ascii="Times New Roman" w:hAnsi="Times New Roman" w:cs="Times New Roman"/>
+          <w:color w:val="000000" w:themeColor="text1"/>
+          <w:sz w:val="28"/>
+          <w:szCs w:val="28"/>
+          <w:highlight w:val="white"/>
+          <w:lang w:val="en-US"/>
+        </w:rPr>
+        <w:t>int</w:t>
+      </w:r>
+      <w:proofErr w:type="spellEnd"/>
+      <w:proofErr w:type="gramEnd"/>
+      <w:r>
+        <w:rPr>
+          <w:rFonts w:ascii="Times New Roman" w:hAnsi="Times New Roman" w:cs="Times New Roman"/>
+          <w:color w:val="000000" w:themeColor="text1"/>
+          <w:sz w:val="28"/>
+          <w:szCs w:val="28"/>
+          <w:highlight w:val="white"/>
+          <w:lang w:val="en-US"/>
+        </w:rPr>
+        <w:t xml:space="preserve"> main() {</w:t>
+      </w:r>
+    </w:p>
+    <w:p>
+      <w:pPr>
+        <w:autoSpaceDE w:val="0"/>
+        <w:autoSpaceDN w:val="0"/>
+        <w:adjustRightInd w:val="0"/>
+        <w:spacing w:after="0" w:line="240" w:lineRule="auto"/>
+        <w:rPr>
+          <w:rFonts w:ascii="Times New Roman" w:hAnsi="Times New Roman" w:cs="Times New Roman"/>
+          <w:color w:val="000000" w:themeColor="text1"/>
+          <w:sz w:val="28"/>
+          <w:szCs w:val="28"/>
+          <w:highlight w:val="white"/>
+          <w:lang w:val="en-US"/>
+        </w:rPr>
+      </w:pPr>
+      <w:r>
+        <w:rPr>
+          <w:rFonts w:ascii="Times New Roman" w:hAnsi="Times New Roman" w:cs="Times New Roman"/>
+          <w:color w:val="000000" w:themeColor="text1"/>
+          <w:sz w:val="28"/>
+          <w:szCs w:val="28"/>
+          <w:highlight w:val="white"/>
+          <w:lang w:val="en-US"/>
+        </w:rPr>
+        <w:tab/>
+      </w:r>
+      <w:proofErr w:type="spellStart"/>
+      <w:proofErr w:type="gramStart"/>
+      <w:r>
+        <w:rPr>
+          <w:rFonts w:ascii="Times New Roman" w:hAnsi="Times New Roman" w:cs="Times New Roman"/>
+          <w:color w:val="000000" w:themeColor="text1"/>
+          <w:sz w:val="28"/>
+          <w:szCs w:val="28"/>
+          <w:highlight w:val="white"/>
+          <w:lang w:val="en-US"/>
+        </w:rPr>
+        <w:t>int</w:t>
+      </w:r>
+      <w:proofErr w:type="spellEnd"/>
+      <w:proofErr w:type="gramEnd"/>
+      <w:r>
+        <w:rPr>
+          <w:rFonts w:ascii="Times New Roman" w:hAnsi="Times New Roman" w:cs="Times New Roman"/>
+          <w:color w:val="000000" w:themeColor="text1"/>
+          <w:sz w:val="28"/>
+          <w:szCs w:val="28"/>
+          <w:highlight w:val="white"/>
+          <w:lang w:val="en-US"/>
+        </w:rPr>
+        <w:t xml:space="preserve"> n = 0;</w:t>
+      </w:r>
+    </w:p>
+    <w:p>
+      <w:pPr>
+        <w:autoSpaceDE w:val="0"/>
+        <w:autoSpaceDN w:val="0"/>
+        <w:adjustRightInd w:val="0"/>
+        <w:spacing w:after="0" w:line="240" w:lineRule="auto"/>
+        <w:rPr>
+          <w:rFonts w:ascii="Times New Roman" w:hAnsi="Times New Roman" w:cs="Times New Roman"/>
+          <w:color w:val="000000" w:themeColor="text1"/>
+          <w:sz w:val="28"/>
+          <w:szCs w:val="28"/>
+          <w:highlight w:val="white"/>
+          <w:lang w:val="en-US"/>
+        </w:rPr>
+      </w:pPr>
+      <w:r>
+        <w:rPr>
+          <w:rFonts w:ascii="Times New Roman" w:hAnsi="Times New Roman" w:cs="Times New Roman"/>
+          <w:color w:val="000000" w:themeColor="text1"/>
+          <w:sz w:val="28"/>
+          <w:szCs w:val="28"/>
+          <w:highlight w:val="white"/>
+          <w:lang w:val="en-US"/>
+        </w:rPr>
+        <w:tab/>
+      </w:r>
+      <w:proofErr w:type="gramStart"/>
+      <w:r>
+        <w:rPr>
+          <w:rFonts w:ascii="Times New Roman" w:hAnsi="Times New Roman" w:cs="Times New Roman"/>
+          <w:color w:val="000000" w:themeColor="text1"/>
+          <w:sz w:val="28"/>
+          <w:szCs w:val="28"/>
+          <w:highlight w:val="white"/>
+          <w:lang w:val="en-US"/>
+        </w:rPr>
+        <w:t>float</w:t>
+      </w:r>
+      <w:proofErr w:type="gramEnd"/>
+      <w:r>
+        <w:rPr>
+          <w:rFonts w:ascii="Times New Roman" w:hAnsi="Times New Roman" w:cs="Times New Roman"/>
+          <w:color w:val="000000" w:themeColor="text1"/>
+          <w:sz w:val="28"/>
+          <w:szCs w:val="28"/>
+          <w:highlight w:val="white"/>
+          <w:lang w:val="en-US"/>
+        </w:rPr>
+        <w:t xml:space="preserve"> a, b;</w:t>
+      </w:r>
+    </w:p>
+    <w:p>
+      <w:pPr>
+        <w:autoSpaceDE w:val="0"/>
+        <w:autoSpaceDN w:val="0"/>
+        <w:adjustRightInd w:val="0"/>
+        <w:spacing w:after="0" w:line="240" w:lineRule="auto"/>
+        <w:rPr>
+          <w:rFonts w:ascii="Times New Roman" w:hAnsi="Times New Roman" w:cs="Times New Roman"/>
+          <w:color w:val="000000" w:themeColor="text1"/>
+          <w:sz w:val="28"/>
+          <w:szCs w:val="28"/>
+          <w:highlight w:val="white"/>
+          <w:lang w:val="en-US"/>
+        </w:rPr>
+      </w:pPr>
+    </w:p>
+    <w:p>
+      <w:pPr>
+        <w:autoSpaceDE w:val="0"/>
+        <w:autoSpaceDN w:val="0"/>
+        <w:adjustRightInd w:val="0"/>
+        <w:spacing w:after="0" w:line="240" w:lineRule="auto"/>
+        <w:rPr>
+          <w:rFonts w:ascii="Times New Roman" w:hAnsi="Times New Roman" w:cs="Times New Roman"/>
+          <w:color w:val="000000" w:themeColor="text1"/>
+          <w:sz w:val="28"/>
+          <w:szCs w:val="28"/>
+          <w:highlight w:val="white"/>
+          <w:lang w:val="en-US"/>
+        </w:rPr>
+      </w:pPr>
+      <w:r>
+        <w:rPr>
+          <w:rFonts w:ascii="Times New Roman" w:hAnsi="Times New Roman" w:cs="Times New Roman"/>
+          <w:color w:val="000000" w:themeColor="text1"/>
+          <w:sz w:val="28"/>
+          <w:szCs w:val="28"/>
+          <w:highlight w:val="white"/>
+          <w:lang w:val="en-US"/>
+        </w:rPr>
+        <w:tab/>
+      </w:r>
+      <w:proofErr w:type="gramStart"/>
+      <w:r>
+        <w:rPr>
+          <w:rFonts w:ascii="Times New Roman" w:hAnsi="Times New Roman" w:cs="Times New Roman"/>
+          <w:color w:val="000000" w:themeColor="text1"/>
+          <w:sz w:val="28"/>
+          <w:szCs w:val="28"/>
+          <w:highlight w:val="white"/>
+          <w:lang w:val="en-US"/>
+        </w:rPr>
+        <w:t>while</w:t>
+      </w:r>
+      <w:proofErr w:type="gramEnd"/>
+      <w:r>
+        <w:rPr>
+          <w:rFonts w:ascii="Times New Roman" w:hAnsi="Times New Roman" w:cs="Times New Roman"/>
+          <w:color w:val="000000" w:themeColor="text1"/>
+          <w:sz w:val="28"/>
+          <w:szCs w:val="28"/>
+          <w:highlight w:val="white"/>
+          <w:lang w:val="en-US"/>
+        </w:rPr>
+        <w:t xml:space="preserve"> (true) {</w:t>
+      </w:r>
+    </w:p>
+    <w:p>
+      <w:pPr>
+        <w:autoSpaceDE w:val="0"/>
+        <w:autoSpaceDN w:val="0"/>
+        <w:adjustRightInd w:val="0"/>
+        <w:spacing w:after="0" w:line="240" w:lineRule="auto"/>
+        <w:rPr>
+          <w:rFonts w:ascii="Times New Roman" w:hAnsi="Times New Roman" w:cs="Times New Roman"/>
+          <w:color w:val="000000" w:themeColor="text1"/>
+          <w:sz w:val="28"/>
+          <w:szCs w:val="28"/>
+          <w:highlight w:val="white"/>
+          <w:lang w:val="en-US"/>
+        </w:rPr>
+      </w:pPr>
+      <w:r>
+        <w:rPr>
+          <w:rFonts w:ascii="Times New Roman" w:hAnsi="Times New Roman" w:cs="Times New Roman"/>
+          <w:color w:val="000000" w:themeColor="text1"/>
+          <w:sz w:val="28"/>
+          <w:szCs w:val="28"/>
+          <w:highlight w:val="white"/>
+          <w:lang w:val="en-US"/>
+        </w:rPr>
+        <w:tab/>
+      </w:r>
+      <w:r>
+        <w:rPr>
+          <w:rFonts w:ascii="Times New Roman" w:hAnsi="Times New Roman" w:cs="Times New Roman"/>
+          <w:color w:val="000000" w:themeColor="text1"/>
+          <w:sz w:val="28"/>
+          <w:szCs w:val="28"/>
+          <w:highlight w:val="white"/>
+          <w:lang w:val="en-US"/>
+        </w:rPr>
+        <w:tab/>
+        <w:t xml:space="preserve">a = </w:t>
+      </w:r>
+      <w:proofErr w:type="gramStart"/>
+      <w:r>
+        <w:rPr>
+          <w:rFonts w:ascii="Times New Roman" w:hAnsi="Times New Roman" w:cs="Times New Roman"/>
+          <w:color w:val="000000" w:themeColor="text1"/>
+          <w:sz w:val="28"/>
+          <w:szCs w:val="28"/>
+          <w:highlight w:val="white"/>
+          <w:lang w:val="en-US"/>
+        </w:rPr>
+        <w:t>1</w:t>
+      </w:r>
+      <w:proofErr w:type="gramEnd"/>
+      <w:r>
+        <w:rPr>
+          <w:rFonts w:ascii="Times New Roman" w:hAnsi="Times New Roman" w:cs="Times New Roman"/>
+          <w:color w:val="000000" w:themeColor="text1"/>
+          <w:sz w:val="28"/>
+          <w:szCs w:val="28"/>
+          <w:highlight w:val="white"/>
+          <w:lang w:val="en-US"/>
+        </w:rPr>
+        <w:t>. / (n * (2. * n - 1.));</w:t>
+      </w:r>
+    </w:p>
+    <w:p>
+      <w:pPr>
+        <w:autoSpaceDE w:val="0"/>
+        <w:autoSpaceDN w:val="0"/>
+        <w:adjustRightInd w:val="0"/>
+        <w:spacing w:after="0" w:line="240" w:lineRule="auto"/>
+        <w:rPr>
+          <w:rFonts w:ascii="Times New Roman" w:hAnsi="Times New Roman" w:cs="Times New Roman"/>
+          <w:color w:val="000000" w:themeColor="text1"/>
+          <w:sz w:val="28"/>
+          <w:szCs w:val="28"/>
+          <w:highlight w:val="white"/>
+          <w:lang w:val="en-US"/>
+        </w:rPr>
+      </w:pPr>
+      <w:r>
+        <w:rPr>
+          <w:rFonts w:ascii="Times New Roman" w:hAnsi="Times New Roman" w:cs="Times New Roman"/>
+          <w:color w:val="000000" w:themeColor="text1"/>
+          <w:sz w:val="28"/>
+          <w:szCs w:val="28"/>
+          <w:highlight w:val="white"/>
+          <w:lang w:val="en-US"/>
+        </w:rPr>
+        <w:tab/>
+      </w:r>
+      <w:r>
+        <w:rPr>
+          <w:rFonts w:ascii="Times New Roman" w:hAnsi="Times New Roman" w:cs="Times New Roman"/>
+          <w:color w:val="000000" w:themeColor="text1"/>
+          <w:sz w:val="28"/>
+          <w:szCs w:val="28"/>
+          <w:highlight w:val="white"/>
+          <w:lang w:val="en-US"/>
+        </w:rPr>
+        <w:tab/>
+        <w:t xml:space="preserve">b = </w:t>
+      </w:r>
+      <w:proofErr w:type="gramStart"/>
+      <w:r>
+        <w:rPr>
+          <w:rFonts w:ascii="Times New Roman" w:hAnsi="Times New Roman" w:cs="Times New Roman"/>
+          <w:color w:val="000000" w:themeColor="text1"/>
+          <w:sz w:val="28"/>
+          <w:szCs w:val="28"/>
+          <w:highlight w:val="white"/>
+          <w:lang w:val="en-US"/>
+        </w:rPr>
+        <w:t>pow(</w:t>
+      </w:r>
+      <w:proofErr w:type="gramEnd"/>
+      <w:r>
+        <w:rPr>
+          <w:rFonts w:ascii="Times New Roman" w:hAnsi="Times New Roman" w:cs="Times New Roman"/>
+          <w:color w:val="000000" w:themeColor="text1"/>
+          <w:sz w:val="28"/>
+          <w:szCs w:val="28"/>
+          <w:highlight w:val="white"/>
+          <w:lang w:val="en-US"/>
+        </w:rPr>
+        <w:t>(-1), n);</w:t>
+      </w:r>
+    </w:p>
+    <w:p>
+      <w:pPr>
+        <w:autoSpaceDE w:val="0"/>
+        <w:autoSpaceDN w:val="0"/>
+        <w:adjustRightInd w:val="0"/>
+        <w:spacing w:after="0" w:line="240" w:lineRule="auto"/>
+        <w:rPr>
+          <w:rFonts w:ascii="Times New Roman" w:hAnsi="Times New Roman" w:cs="Times New Roman"/>
+          <w:color w:val="000000" w:themeColor="text1"/>
+          <w:sz w:val="28"/>
+          <w:szCs w:val="28"/>
+          <w:highlight w:val="white"/>
+          <w:lang w:val="en-US"/>
+        </w:rPr>
+      </w:pPr>
+      <w:r>
+        <w:rPr>
+          <w:rFonts w:ascii="Times New Roman" w:hAnsi="Times New Roman" w:cs="Times New Roman"/>
+          <w:color w:val="000000" w:themeColor="text1"/>
+          <w:sz w:val="28"/>
+          <w:szCs w:val="28"/>
+          <w:highlight w:val="white"/>
+          <w:lang w:val="en-US"/>
+        </w:rPr>
+        <w:tab/>
+      </w:r>
+      <w:r>
+        <w:rPr>
+          <w:rFonts w:ascii="Times New Roman" w:hAnsi="Times New Roman" w:cs="Times New Roman"/>
+          <w:color w:val="000000" w:themeColor="text1"/>
+          <w:sz w:val="28"/>
+          <w:szCs w:val="28"/>
+          <w:highlight w:val="white"/>
+          <w:lang w:val="en-US"/>
+        </w:rPr>
+        <w:tab/>
+      </w:r>
+      <w:proofErr w:type="spellStart"/>
+      <w:proofErr w:type="gramStart"/>
+      <w:r>
+        <w:rPr>
+          <w:rFonts w:ascii="Times New Roman" w:hAnsi="Times New Roman" w:cs="Times New Roman"/>
+          <w:color w:val="000000" w:themeColor="text1"/>
+          <w:sz w:val="28"/>
+          <w:szCs w:val="28"/>
+          <w:highlight w:val="white"/>
+          <w:lang w:val="en-US"/>
+        </w:rPr>
+        <w:t>printf</w:t>
+      </w:r>
+      <w:proofErr w:type="spellEnd"/>
+      <w:r>
+        <w:rPr>
+          <w:rFonts w:ascii="Times New Roman" w:hAnsi="Times New Roman" w:cs="Times New Roman"/>
+          <w:color w:val="000000" w:themeColor="text1"/>
+          <w:sz w:val="28"/>
+          <w:szCs w:val="28"/>
+          <w:highlight w:val="white"/>
+          <w:lang w:val="en-US"/>
+        </w:rPr>
+        <w:t>(</w:t>
+      </w:r>
+      <w:proofErr w:type="gramEnd"/>
+      <w:r>
+        <w:rPr>
+          <w:rFonts w:ascii="Times New Roman" w:hAnsi="Times New Roman" w:cs="Times New Roman"/>
+          <w:color w:val="000000" w:themeColor="text1"/>
+          <w:sz w:val="28"/>
+          <w:szCs w:val="28"/>
+          <w:highlight w:val="white"/>
+          <w:lang w:val="en-US"/>
+        </w:rPr>
+        <w:t>"%0.3f \n", b * a);</w:t>
+      </w:r>
+    </w:p>
+    <w:p>
+      <w:pPr>
+        <w:autoSpaceDE w:val="0"/>
+        <w:autoSpaceDN w:val="0"/>
+        <w:adjustRightInd w:val="0"/>
+        <w:spacing w:after="0" w:line="240" w:lineRule="auto"/>
+        <w:rPr>
+          <w:rFonts w:ascii="Times New Roman" w:hAnsi="Times New Roman" w:cs="Times New Roman"/>
+          <w:color w:val="000000" w:themeColor="text1"/>
+          <w:sz w:val="28"/>
+          <w:szCs w:val="28"/>
+          <w:highlight w:val="white"/>
+          <w:lang w:val="en-US"/>
+        </w:rPr>
+      </w:pPr>
+      <w:r>
+        <w:rPr>
+          <w:rFonts w:ascii="Times New Roman" w:hAnsi="Times New Roman" w:cs="Times New Roman"/>
+          <w:color w:val="000000" w:themeColor="text1"/>
+          <w:sz w:val="28"/>
+          <w:szCs w:val="28"/>
+          <w:highlight w:val="white"/>
+          <w:lang w:val="en-US"/>
+        </w:rPr>
+        <w:tab/>
+      </w:r>
+      <w:r>
+        <w:rPr>
+          <w:rFonts w:ascii="Times New Roman" w:hAnsi="Times New Roman" w:cs="Times New Roman"/>
+          <w:color w:val="000000" w:themeColor="text1"/>
+          <w:sz w:val="28"/>
+          <w:szCs w:val="28"/>
+          <w:highlight w:val="white"/>
+          <w:lang w:val="en-US"/>
+        </w:rPr>
+        <w:tab/>
+      </w:r>
+      <w:proofErr w:type="gramStart"/>
+      <w:r>
+        <w:rPr>
+          <w:rFonts w:ascii="Times New Roman" w:hAnsi="Times New Roman" w:cs="Times New Roman"/>
+          <w:color w:val="000000" w:themeColor="text1"/>
+          <w:sz w:val="28"/>
+          <w:szCs w:val="28"/>
+          <w:highlight w:val="white"/>
+          <w:lang w:val="en-US"/>
+        </w:rPr>
+        <w:t>n</w:t>
+      </w:r>
+      <w:proofErr w:type="gramEnd"/>
+      <w:r>
+        <w:rPr>
+          <w:rFonts w:ascii="Times New Roman" w:hAnsi="Times New Roman" w:cs="Times New Roman"/>
+          <w:color w:val="000000" w:themeColor="text1"/>
+          <w:sz w:val="28"/>
+          <w:szCs w:val="28"/>
+          <w:highlight w:val="white"/>
+          <w:lang w:val="en-US"/>
+        </w:rPr>
+        <w:t>++;</w:t>
+      </w:r>
+    </w:p>
+    <w:p>
+      <w:pPr>
+        <w:autoSpaceDE w:val="0"/>
+        <w:autoSpaceDN w:val="0"/>
+        <w:adjustRightInd w:val="0"/>
+        <w:spacing w:after="0" w:line="240" w:lineRule="auto"/>
+        <w:rPr>
+          <w:rFonts w:ascii="Times New Roman" w:hAnsi="Times New Roman" w:cs="Times New Roman"/>
+          <w:color w:val="000000" w:themeColor="text1"/>
+          <w:sz w:val="28"/>
+          <w:szCs w:val="28"/>
+          <w:highlight w:val="white"/>
+          <w:lang w:val="en-US"/>
+        </w:rPr>
+      </w:pPr>
+      <w:r>
+        <w:rPr>
+          <w:rFonts w:ascii="Times New Roman" w:hAnsi="Times New Roman" w:cs="Times New Roman"/>
+          <w:color w:val="000000" w:themeColor="text1"/>
+          <w:sz w:val="28"/>
+          <w:szCs w:val="28"/>
+          <w:highlight w:val="white"/>
+          <w:lang w:val="en-US"/>
+        </w:rPr>
+        <w:tab/>
+        <w:t>}</w:t>
+      </w:r>
+    </w:p>
+    <w:p>
+      <w:pPr>
+        <w:autoSpaceDE w:val="0"/>
+        <w:autoSpaceDN w:val="0"/>
+        <w:adjustRightInd w:val="0"/>
+        <w:spacing w:after="0" w:line="240" w:lineRule="auto"/>
+        <w:rPr>
+          <w:rFonts w:ascii="Times New Roman" w:hAnsi="Times New Roman" w:cs="Times New Roman"/>
+          <w:color w:val="000000" w:themeColor="text1"/>
+          <w:sz w:val="28"/>
+          <w:szCs w:val="28"/>
+          <w:highlight w:val="white"/>
+          <w:lang w:val="en-US"/>
+        </w:rPr>
+      </w:pPr>
+      <w:r>
+        <w:rPr>
+          <w:rFonts w:ascii="Times New Roman" w:hAnsi="Times New Roman" w:cs="Times New Roman"/>
+          <w:color w:val="000000" w:themeColor="text1"/>
+          <w:sz w:val="28"/>
+          <w:szCs w:val="28"/>
+          <w:highlight w:val="white"/>
+          <w:lang w:val="en-US"/>
+        </w:rPr>
+        <w:tab/>
+      </w:r>
+      <w:proofErr w:type="gramStart"/>
+      <w:r>
+        <w:rPr>
+          <w:rFonts w:ascii="Times New Roman" w:hAnsi="Times New Roman" w:cs="Times New Roman"/>
+          <w:color w:val="000000" w:themeColor="text1"/>
+          <w:sz w:val="28"/>
+          <w:szCs w:val="28"/>
+          <w:highlight w:val="white"/>
+          <w:lang w:val="en-US"/>
+        </w:rPr>
+        <w:t>system(</w:t>
+      </w:r>
+      <w:proofErr w:type="gramEnd"/>
+      <w:r>
+        <w:rPr>
+          <w:rFonts w:ascii="Times New Roman" w:hAnsi="Times New Roman" w:cs="Times New Roman"/>
+          <w:color w:val="000000" w:themeColor="text1"/>
+          <w:sz w:val="28"/>
+          <w:szCs w:val="28"/>
+          <w:highlight w:val="white"/>
+          <w:lang w:val="en-US"/>
+        </w:rPr>
+        <w:t>"pause&gt;null");</w:t>
+      </w:r>
+    </w:p>
+    <w:p>
+      <w:pPr>
+        <w:autoSpaceDE w:val="0"/>
+        <w:autoSpaceDN w:val="0"/>
+        <w:adjustRightInd w:val="0"/>
+        <w:spacing w:after="0" w:line="240" w:lineRule="auto"/>
+        <w:rPr>
+          <w:rFonts w:ascii="Times New Roman" w:hAnsi="Times New Roman" w:cs="Times New Roman"/>
+          <w:color w:val="000000" w:themeColor="text1"/>
+          <w:sz w:val="28"/>
+          <w:szCs w:val="28"/>
+          <w:highlight w:val="white"/>
+          <w:lang w:val="en-US"/>
+        </w:rPr>
+      </w:pPr>
+      <w:r>
+        <w:rPr>
+          <w:rFonts w:ascii="Times New Roman" w:hAnsi="Times New Roman" w:cs="Times New Roman"/>
+          <w:color w:val="000000" w:themeColor="text1"/>
+          <w:sz w:val="28"/>
+          <w:szCs w:val="28"/>
+          <w:highlight w:val="white"/>
+          <w:lang w:val="en-US"/>
+        </w:rPr>
+        <w:tab/>
+      </w:r>
+      <w:proofErr w:type="gramStart"/>
+      <w:r>
+        <w:rPr>
+          <w:rFonts w:ascii="Times New Roman" w:hAnsi="Times New Roman" w:cs="Times New Roman"/>
+          <w:color w:val="000000" w:themeColor="text1"/>
+          <w:sz w:val="28"/>
+          <w:szCs w:val="28"/>
+          <w:highlight w:val="white"/>
+          <w:lang w:val="en-US"/>
+        </w:rPr>
+        <w:t>return</w:t>
+      </w:r>
+      <w:proofErr w:type="gramEnd"/>
+      <w:r>
+        <w:rPr>
+          <w:rFonts w:ascii="Times New Roman" w:hAnsi="Times New Roman" w:cs="Times New Roman"/>
+          <w:color w:val="000000" w:themeColor="text1"/>
+          <w:sz w:val="28"/>
+          <w:szCs w:val="28"/>
+          <w:highlight w:val="white"/>
+          <w:lang w:val="en-US"/>
+        </w:rPr>
+        <w:t xml:space="preserve"> 0;</w:t>
+      </w:r>
+    </w:p>
+    <w:p>
+      <w:pPr>
+        <w:spacing w:after="0" w:line="240" w:lineRule="auto"/>
+        <w:ind w:left="709" w:right="-143"/>
+        <w:rPr>
+          <w:rFonts w:ascii="Times New Roman" w:hAnsi="Times New Roman" w:cs="Times New Roman"/>
+          <w:color w:val="000000" w:themeColor="text1"/>
+          <w:sz w:val="28"/>
+          <w:szCs w:val="28"/>
+        </w:rPr>
+      </w:pPr>
+      <w:r>
+        <w:rPr>
+          <w:rFonts w:ascii="Times New Roman" w:hAnsi="Times New Roman" w:cs="Times New Roman"/>
+          <w:color w:val="000000" w:themeColor="text1"/>
+          <w:sz w:val="28"/>
+          <w:szCs w:val="28"/>
+          <w:highlight w:val="white"/>
+        </w:rPr>
+        <w:t>}</w:t>
+      </w:r>
+    </w:p>
+    <w:p>
+      <w:pPr>
+        <w:ind w:firstLine="720"/>
+        <w:jc w:val="center"/>
+        <w:rPr>
+          <w:rFonts w:ascii="Times New Roman" w:hAnsi="Times New Roman" w:cs="Times New Roman"/>
+          <w:sz w:val="28"/>
+          <w:szCs w:val="28"/>
+        </w:rPr>
+      </w:pPr>
+    </w:p>
+    <w:p>
+      <w:pPr>
+        <w:spacing w:after="0" w:line="360" w:lineRule="exact"/>
+        <w:ind w:firstLine="720"/>
         <w:jc w:val="both"/>
         <w:rPr>
           <w:rFonts w:ascii="Times New Roman" w:hAnsi="Times New Roman" w:cs="Times New Roman"/>
-        </w:rPr>
-      </w:pPr>
-    </w:p>
-    <w:p>
-      <w:pPr>
+          <w:color w:val="000000" w:themeColor="text1"/>
+          <w:sz w:val="28"/>
+          <w:szCs w:val="28"/>
+        </w:rPr>
+      </w:pPr>
+      <w:r>
+        <w:rPr>
+          <w:rFonts w:ascii="Times New Roman" w:hAnsi="Times New Roman" w:cs="Times New Roman"/>
+          <w:color w:val="000000" w:themeColor="text1"/>
+          <w:sz w:val="28"/>
+          <w:szCs w:val="28"/>
+        </w:rPr>
+        <w:t>Результат работы програ</w:t>
+      </w:r>
+      <w:r>
+        <w:rPr>
+          <w:rFonts w:ascii="Times New Roman" w:hAnsi="Times New Roman" w:cs="Times New Roman"/>
+          <w:color w:val="000000" w:themeColor="text1"/>
+          <w:sz w:val="28"/>
+          <w:szCs w:val="28"/>
+        </w:rPr>
+        <w:t>ммы представлен на рисунке 1.</w:t>
+      </w:r>
+    </w:p>
+    <w:p>
+      <w:pPr>
+        <w:spacing w:after="0" w:line="360" w:lineRule="exact"/>
         <w:ind w:firstLine="720"/>
         <w:jc w:val="both"/>
         <w:rPr>
           <w:rFonts w:ascii="Times New Roman" w:hAnsi="Times New Roman" w:cs="Times New Roman"/>
-          <w:sz w:val="28"/>
-          <w:szCs w:val="28"/>
-        </w:rPr>
-      </w:pPr>
-      <w:r>
-        <w:rPr>
-          <w:rFonts w:ascii="Times New Roman" w:hAnsi="Times New Roman" w:cs="Times New Roman"/>
-          <w:sz w:val="28"/>
-          <w:szCs w:val="28"/>
-        </w:rPr>
-        <w:t>На рисунках 1-</w:t>
-      </w:r>
-      <w:r>
-        <w:rPr>
-          <w:rFonts w:ascii="Times New Roman" w:hAnsi="Times New Roman" w:cs="Times New Roman"/>
-          <w:sz w:val="28"/>
-          <w:szCs w:val="28"/>
-        </w:rPr>
-        <w:t>2</w:t>
-      </w:r>
-      <w:r>
-        <w:rPr>
-          <w:rFonts w:ascii="Times New Roman" w:hAnsi="Times New Roman" w:cs="Times New Roman"/>
-          <w:sz w:val="28"/>
-          <w:szCs w:val="28"/>
-        </w:rPr>
-        <w:t xml:space="preserve"> показаны скриншоты работающей программы</w:t>
-      </w:r>
-      <w:r>
-        <w:rPr>
-          <w:rFonts w:ascii="Times New Roman" w:hAnsi="Times New Roman" w:cs="Times New Roman"/>
-          <w:sz w:val="28"/>
-          <w:szCs w:val="28"/>
-        </w:rPr>
-        <w:t xml:space="preserve"> и кода</w:t>
-      </w:r>
-      <w:r>
-        <w:rPr>
-          <w:rFonts w:ascii="Times New Roman" w:hAnsi="Times New Roman" w:cs="Times New Roman"/>
-          <w:sz w:val="28"/>
-          <w:szCs w:val="28"/>
-        </w:rPr>
-        <w:t>.</w:t>
-      </w:r>
-      <w:bookmarkStart w:id="0" w:name="_GoBack"/>
-      <w:bookmarkEnd w:id="0"/>
+          <w:color w:val="000000" w:themeColor="text1"/>
+          <w:sz w:val="28"/>
+          <w:szCs w:val="28"/>
+        </w:rPr>
+      </w:pPr>
     </w:p>
     <w:p>
       <w:pPr>
@@ -852,60 +1788,16 @@
       <w:r>
         <w:rPr>
           <w:rFonts w:ascii="Times New Roman" w:hAnsi="Times New Roman" w:cs="Times New Roman"/>
-          <w:sz w:val="28"/>
-          <w:szCs w:val="28"/>
-        </w:rPr>
-        <w:lastRenderedPageBreak/>
-        <w:t xml:space="preserve">Рисунок 1 – Скриншот </w:t>
-      </w:r>
-      <w:r>
-        <w:rPr>
-          <w:rFonts w:ascii="Times New Roman" w:hAnsi="Times New Roman" w:cs="Times New Roman"/>
-          <w:sz w:val="28"/>
-          <w:szCs w:val="28"/>
-        </w:rPr>
-        <w:t>кода пр</w:t>
-      </w:r>
-      <w:r>
-        <w:rPr>
-          <w:rFonts w:ascii="Times New Roman" w:hAnsi="Times New Roman" w:cs="Times New Roman"/>
-          <w:sz w:val="28"/>
-          <w:szCs w:val="28"/>
-        </w:rPr>
-        <w:t>о</w:t>
-      </w:r>
-      <w:r>
-        <w:rPr>
-          <w:rFonts w:ascii="Times New Roman" w:hAnsi="Times New Roman" w:cs="Times New Roman"/>
-          <w:sz w:val="28"/>
-          <w:szCs w:val="28"/>
-        </w:rPr>
-        <w:t>граммы</w:t>
-      </w:r>
-    </w:p>
-    <w:p>
-      <w:pPr>
-        <w:ind w:firstLine="720"/>
-        <w:jc w:val="center"/>
-        <w:rPr>
-          <w:rFonts w:ascii="Times New Roman" w:hAnsi="Times New Roman" w:cs="Times New Roman"/>
-          <w:sz w:val="28"/>
-          <w:szCs w:val="28"/>
-        </w:rPr>
-      </w:pPr>
-      <w:r>
-        <w:rPr>
-          <w:rFonts w:ascii="Times New Roman" w:hAnsi="Times New Roman" w:cs="Times New Roman"/>
           <w:noProof/>
           <w:sz w:val="28"/>
           <w:szCs w:val="28"/>
           <w:lang w:eastAsia="ru-RU"/>
         </w:rPr>
         <w:drawing>
-          <wp:inline distT="0" distB="0" distL="0" distR="0" wp14:anchorId="5B61299A" wp14:editId="2455CE1B">
-            <wp:extent cx="5063706" cy="3048508"/>
-            <wp:effectExtent l="0" t="0" r="3810" b="0"/>
-            <wp:docPr id="1" name="Рисунок 1"/>
+          <wp:inline distT="0" distB="0" distL="0" distR="0" wp14:anchorId="08BC0C09" wp14:editId="47752A1A">
+            <wp:extent cx="5049828" cy="2691442"/>
+            <wp:effectExtent l="0" t="0" r="0" b="0"/>
+            <wp:docPr id="5" name="Рисунок 5"/>
             <wp:cNvGraphicFramePr>
               <a:graphicFrameLocks xmlns:a="http://schemas.openxmlformats.org/drawingml/2006/main" noChangeAspect="1"/>
             </wp:cNvGraphicFramePr>
@@ -925,7 +1817,7 @@
                   <pic:spPr>
                     <a:xfrm>
                       <a:off x="0" y="0"/>
-                      <a:ext cx="5089418" cy="3063988"/>
+                      <a:ext cx="5142554" cy="2740863"/>
                     </a:xfrm>
                     <a:prstGeom prst="rect">
                       <a:avLst/>
@@ -954,29 +1846,46 @@
           <w:sz w:val="28"/>
           <w:szCs w:val="28"/>
         </w:rPr>
-        <w:t>Рисунок 2</w:t>
-      </w:r>
-      <w:r>
-        <w:rPr>
-          <w:rFonts w:ascii="Times New Roman" w:hAnsi="Times New Roman" w:cs="Times New Roman"/>
-          <w:sz w:val="28"/>
-          <w:szCs w:val="28"/>
-        </w:rPr>
-        <w:t xml:space="preserve"> – Скриншот </w:t>
-      </w:r>
-      <w:r>
-        <w:rPr>
-          <w:rFonts w:ascii="Times New Roman" w:hAnsi="Times New Roman" w:cs="Times New Roman"/>
-          <w:sz w:val="28"/>
-          <w:szCs w:val="28"/>
-        </w:rPr>
-        <w:t>результата выполнения программы</w:t>
-      </w:r>
-    </w:p>
-    <w:p>
-      <w:pPr>
-        <w:ind w:firstLine="720"/>
-        <w:jc w:val="center"/>
+        <w:t>Рисунок 1 – Результат работы программы</w:t>
+      </w:r>
+    </w:p>
+    <w:p>
+      <w:pPr>
+        <w:ind w:firstLine="720"/>
+        <w:jc w:val="both"/>
+        <w:rPr>
+          <w:rFonts w:ascii="Times New Roman" w:hAnsi="Times New Roman" w:cs="Times New Roman"/>
+          <w:sz w:val="28"/>
+          <w:szCs w:val="28"/>
+        </w:rPr>
+      </w:pPr>
+      <w:r>
+        <w:rPr>
+          <w:rFonts w:ascii="Times New Roman" w:hAnsi="Times New Roman" w:cs="Times New Roman"/>
+          <w:sz w:val="28"/>
+          <w:szCs w:val="28"/>
+        </w:rPr>
+        <w:lastRenderedPageBreak/>
+        <w:t>Блок-схема работы программы представлена на рисунке 2.</w:t>
+      </w:r>
+    </w:p>
+    <w:p>
+      <w:pPr>
+        <w:ind w:firstLine="720"/>
+        <w:jc w:val="both"/>
+        <w:rPr>
+          <w:rFonts w:ascii="Times New Roman" w:hAnsi="Times New Roman" w:cs="Times New Roman"/>
+          <w:sz w:val="28"/>
+          <w:szCs w:val="28"/>
+        </w:rPr>
+      </w:pPr>
+      <w:bookmarkStart w:id="0" w:name="_GoBack"/>
+      <w:bookmarkEnd w:id="0"/>
+    </w:p>
+    <w:p>
+      <w:pPr>
+        <w:ind w:left="1440" w:firstLine="720"/>
+        <w:jc w:val="both"/>
         <w:rPr>
           <w:rFonts w:ascii="Times New Roman" w:hAnsi="Times New Roman" w:cs="Times New Roman"/>
           <w:sz w:val="28"/>
@@ -992,10 +1901,10 @@
           <w:lang w:eastAsia="ru-RU"/>
         </w:rPr>
         <w:drawing>
-          <wp:inline distT="0" distB="0" distL="0" distR="0" wp14:anchorId="08BC0C09" wp14:editId="2B2BA0EE">
-            <wp:extent cx="5049826" cy="2691441"/>
+          <wp:inline distT="0" distB="0" distL="0" distR="0" wp14:anchorId="0420AA9D" wp14:editId="09F2F4EB">
+            <wp:extent cx="3333750" cy="5238750"/>
             <wp:effectExtent l="0" t="0" r="0" b="0"/>
-            <wp:docPr id="5" name="Рисунок 5"/>
+            <wp:docPr id="2" name="Рисунок 2"/>
             <wp:cNvGraphicFramePr>
               <a:graphicFrameLocks xmlns:a="http://schemas.openxmlformats.org/drawingml/2006/main" noChangeAspect="1"/>
             </wp:cNvGraphicFramePr>
@@ -1003,11 +1912,17 @@
               <a:graphicData uri="http://schemas.openxmlformats.org/drawingml/2006/picture">
                 <pic:pic xmlns:pic="http://schemas.openxmlformats.org/drawingml/2006/picture">
                   <pic:nvPicPr>
-                    <pic:cNvPr id="1" name=""/>
+                    <pic:cNvPr id="2" name="diagram3.2.png"/>
                     <pic:cNvPicPr/>
                   </pic:nvPicPr>
                   <pic:blipFill>
-                    <a:blip r:embed="rId8"/>
+                    <a:blip r:embed="rId8">
+                      <a:extLst>
+                        <a:ext uri="{28A0092B-C50C-407E-A947-70E740481C1C}">
+                          <a14:useLocalDpi xmlns:a14="http://schemas.microsoft.com/office/drawing/2010/main" val="0"/>
+                        </a:ext>
+                      </a:extLst>
+                    </a:blip>
                     <a:stretch>
                       <a:fillRect/>
                     </a:stretch>
@@ -1015,7 +1930,7 @@
                   <pic:spPr>
                     <a:xfrm>
                       <a:off x="0" y="0"/>
-                      <a:ext cx="5083678" cy="2709483"/>
+                      <a:ext cx="3333750" cy="5238750"/>
                     </a:xfrm>
                     <a:prstGeom prst="rect">
                       <a:avLst/>
@@ -1030,6 +1945,34 @@
     </w:p>
     <w:p>
       <w:pPr>
+        <w:ind w:firstLine="720"/>
+        <w:jc w:val="center"/>
+        <w:rPr>
+          <w:rFonts w:ascii="Times New Roman" w:hAnsi="Times New Roman" w:cs="Times New Roman"/>
+          <w:sz w:val="28"/>
+          <w:szCs w:val="28"/>
+        </w:rPr>
+      </w:pPr>
+      <w:r>
+        <w:rPr>
+          <w:rFonts w:ascii="Times New Roman" w:hAnsi="Times New Roman" w:cs="Times New Roman"/>
+          <w:sz w:val="28"/>
+          <w:szCs w:val="28"/>
+        </w:rPr>
+        <w:t>Рисунок 2</w:t>
+      </w:r>
+    </w:p>
+    <w:p>
+      <w:pPr>
+        <w:rPr>
+          <w:rFonts w:ascii="Times New Roman" w:hAnsi="Times New Roman" w:cs="Times New Roman"/>
+          <w:sz w:val="28"/>
+          <w:szCs w:val="28"/>
+        </w:rPr>
+      </w:pPr>
+    </w:p>
+    <w:p>
+      <w:pPr>
         <w:spacing w:after="0" w:line="276" w:lineRule="auto"/>
         <w:ind w:firstLine="709"/>
         <w:jc w:val="both"/>
@@ -1042,26 +1985,11 @@
       <w:r>
         <w:rPr>
           <w:rFonts w:ascii="Times New Roman" w:hAnsi="Times New Roman" w:cs="Times New Roman"/>
-          <w:sz w:val="28"/>
-          <w:szCs w:val="28"/>
-        </w:rPr>
-        <w:t xml:space="preserve">Вывод: </w:t>
-      </w:r>
-      <w:r>
-        <w:rPr>
-          <w:rFonts w:ascii="Times New Roman" w:hAnsi="Times New Roman" w:cs="Times New Roman"/>
-          <w:sz w:val="28"/>
-          <w:szCs w:val="28"/>
-        </w:rPr>
-        <w:t>в ходе выпо</w:t>
-      </w:r>
-      <w:r>
-        <w:rPr>
-          <w:rFonts w:ascii="Times New Roman" w:hAnsi="Times New Roman" w:cs="Times New Roman"/>
-          <w:sz w:val="28"/>
-          <w:szCs w:val="28"/>
-        </w:rPr>
-        <w:t>лнения работы создана программа,</w:t>
+          <w:b/>
+          <w:sz w:val="28"/>
+          <w:szCs w:val="28"/>
+        </w:rPr>
+        <w:t>Вывод:</w:t>
       </w:r>
       <w:r>
         <w:rPr>
@@ -1077,61 +2005,38 @@
           <w:sz w:val="28"/>
           <w:szCs w:val="28"/>
         </w:rPr>
-        <w:t xml:space="preserve">которая </w:t>
-      </w:r>
-      <w:r>
-        <w:rPr>
-          <w:rFonts w:ascii="Times New Roman" w:hAnsi="Times New Roman" w:cs="Times New Roman"/>
-          <w:sz w:val="28"/>
-          <w:szCs w:val="28"/>
-        </w:rPr>
-        <w:t>вычисляет</w:t>
-      </w:r>
-      <w:r>
-        <w:rPr>
-          <w:rFonts w:ascii="Times New Roman" w:hAnsi="Times New Roman" w:cs="Times New Roman"/>
-          <w:sz w:val="28"/>
-          <w:szCs w:val="28"/>
-        </w:rPr>
-        <w:t xml:space="preserve"> сумму ряда с заданной степенью точности </w:t>
-      </w:r>
-      <w:r>
-        <w:rPr>
-          <w:rFonts w:ascii="Times New Roman" w:hAnsi="Times New Roman" w:cs="Times New Roman"/>
-          <w:sz w:val="28"/>
-          <w:szCs w:val="28"/>
-        </w:rPr>
-        <w:sym w:font="Symbol" w:char="F061"/>
-      </w:r>
-      <w:r>
-        <w:rPr>
-          <w:rFonts w:ascii="Times New Roman" w:hAnsi="Times New Roman" w:cs="Times New Roman"/>
-          <w:sz w:val="28"/>
-          <w:szCs w:val="28"/>
-        </w:rPr>
-        <w:t>:</w:t>
-      </w:r>
-      <w:r>
-        <w:rPr>
-          <w:rFonts w:ascii="Times New Roman" w:hAnsi="Times New Roman" w:cs="Times New Roman"/>
-          <w:position w:val="-28"/>
-          <w:sz w:val="28"/>
-          <w:szCs w:val="28"/>
-        </w:rPr>
-        <w:object w:dxaOrig="3340" w:dyaOrig="680" w14:anchorId="163F5FDB">
-          <v:shape id="_x0000_i1026" type="#_x0000_t75" style="width:166.4pt;height:34.65pt" o:ole="">
-            <v:imagedata r:id="rId5" o:title=""/>
-          </v:shape>
-          <o:OLEObject Type="Embed" ProgID="Equation.3" ShapeID="_x0000_i1026" DrawAspect="Content" ObjectID="_1794394429" r:id="rId9"/>
-        </w:object>
-      </w:r>
-      <w:r>
-        <w:rPr>
-          <w:rFonts w:ascii="Times New Roman" w:hAnsi="Times New Roman" w:cs="Times New Roman"/>
-          <w:sz w:val="28"/>
-          <w:szCs w:val="28"/>
-        </w:rPr>
-        <w:t xml:space="preserve">. </w:t>
+        <w:t>в ходе выполнения работы была достигнута цель данной лабораторной работы</w:t>
+      </w:r>
+      <w:r>
+        <w:rPr>
+          <w:sz w:val="28"/>
+          <w:szCs w:val="28"/>
+        </w:rPr>
+        <w:t xml:space="preserve">: </w:t>
+      </w:r>
+      <w:r>
+        <w:rPr>
+          <w:rFonts w:ascii="Times New Roman" w:hAnsi="Times New Roman" w:cs="Times New Roman"/>
+          <w:sz w:val="28"/>
+          <w:szCs w:val="28"/>
+        </w:rPr>
+        <w:t>с</w:t>
+      </w:r>
+      <w:r>
+        <w:rPr>
+          <w:rFonts w:ascii="Times New Roman" w:hAnsi="Times New Roman" w:cs="Times New Roman"/>
+          <w:sz w:val="28"/>
+          <w:szCs w:val="28"/>
+        </w:rPr>
+        <w:t>формировать умения разрабатывать программы с использованием операторов выбора, цикла, передачи управления</w:t>
+      </w:r>
+      <w:r>
+        <w:rPr>
+          <w:rFonts w:ascii="Times New Roman" w:hAnsi="Times New Roman" w:cs="Times New Roman"/>
+          <w:sz w:val="28"/>
+          <w:szCs w:val="28"/>
+        </w:rPr>
+        <w:t>.</w:t>
       </w:r>
     </w:p>
     <w:p>
@@ -1145,198 +2050,6 @@
           <w:szCs w:val="28"/>
         </w:rPr>
       </w:pPr>
-      <w:r>
-        <w:rPr>
-          <w:rFonts w:ascii="Times New Roman" w:hAnsi="Times New Roman" w:cs="Times New Roman"/>
-          <w:sz w:val="28"/>
-          <w:szCs w:val="28"/>
-        </w:rPr>
-        <w:t xml:space="preserve">В программе я использовал цикл с предусловием </w:t>
-      </w:r>
-      <w:r>
-        <w:rPr>
-          <w:rFonts w:ascii="Times New Roman" w:hAnsi="Times New Roman" w:cs="Times New Roman"/>
-          <w:b/>
-          <w:sz w:val="28"/>
-          <w:szCs w:val="28"/>
-          <w:lang w:val="en-US"/>
-        </w:rPr>
-        <w:t>while</w:t>
-      </w:r>
-      <w:r>
-        <w:rPr>
-          <w:rFonts w:ascii="Times New Roman" w:hAnsi="Times New Roman" w:cs="Times New Roman"/>
-          <w:b/>
-          <w:sz w:val="28"/>
-          <w:szCs w:val="28"/>
-        </w:rPr>
-        <w:t xml:space="preserve">, </w:t>
-      </w:r>
-      <w:r>
-        <w:rPr>
-          <w:rFonts w:ascii="Times New Roman" w:hAnsi="Times New Roman" w:cs="Times New Roman"/>
-          <w:sz w:val="28"/>
-          <w:szCs w:val="28"/>
-        </w:rPr>
-        <w:t xml:space="preserve">в условие которого записал </w:t>
-      </w:r>
-      <w:proofErr w:type="spellStart"/>
-      <w:r>
-        <w:rPr>
-          <w:rFonts w:ascii="Times New Roman" w:hAnsi="Times New Roman" w:cs="Times New Roman"/>
-          <w:sz w:val="28"/>
-          <w:szCs w:val="28"/>
-        </w:rPr>
-        <w:t>булевое</w:t>
-      </w:r>
-      <w:proofErr w:type="spellEnd"/>
-      <w:r>
-        <w:rPr>
-          <w:rFonts w:ascii="Times New Roman" w:hAnsi="Times New Roman" w:cs="Times New Roman"/>
-          <w:sz w:val="28"/>
-          <w:szCs w:val="28"/>
-        </w:rPr>
-        <w:t xml:space="preserve"> значение </w:t>
-      </w:r>
-      <w:r>
-        <w:rPr>
-          <w:rFonts w:ascii="Times New Roman" w:hAnsi="Times New Roman" w:cs="Times New Roman"/>
-          <w:b/>
-          <w:sz w:val="28"/>
-          <w:szCs w:val="28"/>
-          <w:lang w:val="en-US"/>
-        </w:rPr>
-        <w:t>true</w:t>
-      </w:r>
-      <w:r>
-        <w:rPr>
-          <w:rFonts w:ascii="Times New Roman" w:hAnsi="Times New Roman" w:cs="Times New Roman"/>
-          <w:sz w:val="28"/>
-          <w:szCs w:val="28"/>
-        </w:rPr>
-        <w:t>. В итоге получается вечный цикл</w:t>
-      </w:r>
-      <w:r>
-        <w:rPr>
-          <w:rFonts w:ascii="Times New Roman" w:hAnsi="Times New Roman" w:cs="Times New Roman"/>
-          <w:sz w:val="28"/>
-          <w:szCs w:val="28"/>
-        </w:rPr>
-        <w:t>,</w:t>
-      </w:r>
-      <w:r>
-        <w:rPr>
-          <w:rFonts w:ascii="Times New Roman" w:hAnsi="Times New Roman" w:cs="Times New Roman"/>
-          <w:sz w:val="28"/>
-          <w:szCs w:val="28"/>
-        </w:rPr>
-        <w:t xml:space="preserve"> не имеющий завершения. Также была использована функция </w:t>
-      </w:r>
-      <w:proofErr w:type="gramStart"/>
-      <w:r>
-        <w:rPr>
-          <w:rFonts w:ascii="Times New Roman" w:hAnsi="Times New Roman" w:cs="Times New Roman"/>
-          <w:b/>
-          <w:sz w:val="28"/>
-          <w:szCs w:val="28"/>
-          <w:lang w:val="en-US"/>
-        </w:rPr>
-        <w:t>pow</w:t>
-      </w:r>
-      <w:r>
-        <w:rPr>
-          <w:rFonts w:ascii="Times New Roman" w:hAnsi="Times New Roman" w:cs="Times New Roman"/>
-          <w:b/>
-          <w:sz w:val="28"/>
-          <w:szCs w:val="28"/>
-        </w:rPr>
-        <w:t>(</w:t>
-      </w:r>
-      <w:proofErr w:type="gramEnd"/>
-      <w:r>
-        <w:rPr>
-          <w:rFonts w:ascii="Times New Roman" w:hAnsi="Times New Roman" w:cs="Times New Roman"/>
-          <w:b/>
-          <w:sz w:val="28"/>
-          <w:szCs w:val="28"/>
-        </w:rPr>
-        <w:t>)</w:t>
-      </w:r>
-      <w:r>
-        <w:rPr>
-          <w:rFonts w:ascii="Times New Roman" w:hAnsi="Times New Roman" w:cs="Times New Roman"/>
-          <w:sz w:val="28"/>
-          <w:szCs w:val="28"/>
-        </w:rPr>
-        <w:t xml:space="preserve"> </w:t>
-      </w:r>
-      <w:r>
-        <w:rPr>
-          <w:rFonts w:ascii="Times New Roman" w:hAnsi="Times New Roman" w:cs="Times New Roman"/>
-          <w:sz w:val="28"/>
-          <w:szCs w:val="28"/>
-        </w:rPr>
-        <w:t xml:space="preserve">библиотеки </w:t>
-      </w:r>
-      <w:proofErr w:type="spellStart"/>
-      <w:r>
-        <w:rPr>
-          <w:rFonts w:ascii="Times New Roman" w:hAnsi="Times New Roman" w:cs="Times New Roman"/>
-          <w:b/>
-          <w:sz w:val="28"/>
-          <w:szCs w:val="28"/>
-        </w:rPr>
-        <w:t>cmath</w:t>
-      </w:r>
-      <w:proofErr w:type="spellEnd"/>
-      <w:r>
-        <w:rPr>
-          <w:rFonts w:ascii="Times New Roman" w:hAnsi="Times New Roman" w:cs="Times New Roman"/>
-          <w:sz w:val="28"/>
-          <w:szCs w:val="28"/>
-        </w:rPr>
-        <w:t xml:space="preserve">. С помощью метода </w:t>
-      </w:r>
-      <w:proofErr w:type="spellStart"/>
-      <w:proofErr w:type="gramStart"/>
-      <w:r>
-        <w:rPr>
-          <w:rFonts w:ascii="Times New Roman" w:hAnsi="Times New Roman" w:cs="Times New Roman"/>
-          <w:b/>
-          <w:sz w:val="28"/>
-          <w:szCs w:val="28"/>
-          <w:lang w:val="en-US"/>
-        </w:rPr>
-        <w:t>printf</w:t>
-      </w:r>
-      <w:proofErr w:type="spellEnd"/>
-      <w:r>
-        <w:rPr>
-          <w:rFonts w:ascii="Times New Roman" w:hAnsi="Times New Roman" w:cs="Times New Roman"/>
-          <w:b/>
-          <w:sz w:val="28"/>
-          <w:szCs w:val="28"/>
-        </w:rPr>
-        <w:t>(</w:t>
-      </w:r>
-      <w:proofErr w:type="gramEnd"/>
-      <w:r>
-        <w:rPr>
-          <w:rFonts w:ascii="Times New Roman" w:hAnsi="Times New Roman" w:cs="Times New Roman"/>
-          <w:b/>
-          <w:sz w:val="28"/>
-          <w:szCs w:val="28"/>
-        </w:rPr>
-        <w:t xml:space="preserve">) </w:t>
-      </w:r>
-      <w:r>
-        <w:rPr>
-          <w:rFonts w:ascii="Times New Roman" w:hAnsi="Times New Roman" w:cs="Times New Roman"/>
-          <w:sz w:val="28"/>
-          <w:szCs w:val="28"/>
-        </w:rPr>
-        <w:t>я задал точность вывода вещественного числа на консоль.</w:t>
-      </w:r>
     </w:p>
     <w:sectPr>
       <w:pgSz w:w="11906" w:h="16838"/>

</xml_diff>